<commit_message>
added line for rebublican governor
</commit_message>
<xml_diff>
--- a/sc_draft-vej-revision.docx
+++ b/sc_draft-vej-revision.docx
@@ -13,7 +13,7 @@
         <w:t xml:space="preserve"> </w:t>
       </w:r>
       <w:r>
-        <w:t xml:space="preserve">Alone:</w:t>
+        <w:t xml:space="preserve">Alone/:</w:t>
       </w:r>
       <w:r>
         <w:t xml:space="preserve"> </w:t>
@@ -1479,14 +1479,14 @@
     </w:p>
     <w:p>
       <w:pPr>
-        <w:pStyle w:val="BodyText"/>
+        <w:pStyle w:val="CaptionedFigure"/>
       </w:pPr>
       <w:r>
         <w:drawing>
           <wp:inline>
             <wp:extent cx="5544151" cy="3927107"/>
             <wp:effectExtent b="0" l="0" r="0" t="0"/>
-            <wp:docPr descr="" title="" id="1" name="Picture"/>
+            <wp:docPr descr="Cases vs. Social Capital and Stringency" title="" id="1" name="Picture"/>
             <a:graphic>
               <a:graphicData uri="http://schemas.openxmlformats.org/drawingml/2006/picture">
                 <pic:pic>
@@ -1526,14 +1526,22 @@
     </w:p>
     <w:p>
       <w:pPr>
-        <w:pStyle w:val="BodyText"/>
+        <w:pStyle w:val="ImageCaption"/>
+      </w:pPr>
+      <w:r>
+        <w:t xml:space="preserve">Cases vs. Social Capital and Stringency</w:t>
+      </w:r>
+    </w:p>
+    <w:p>
+      <w:pPr>
+        <w:pStyle w:val="CaptionedFigure"/>
       </w:pPr>
       <w:r>
         <w:drawing>
           <wp:inline>
             <wp:extent cx="5544151" cy="3927107"/>
             <wp:effectExtent b="0" l="0" r="0" t="0"/>
-            <wp:docPr descr="" title="" id="1" name="Picture"/>
+            <wp:docPr descr="Median Daily New Cases per Million" title="" id="1" name="Picture"/>
             <a:graphic>
               <a:graphicData uri="http://schemas.openxmlformats.org/drawingml/2006/picture">
                 <pic:pic>
@@ -1569,6 +1577,14 @@
             </a:graphic>
           </wp:inline>
         </w:drawing>
+      </w:r>
+    </w:p>
+    <w:p>
+      <w:pPr>
+        <w:pStyle w:val="ImageCaption"/>
+      </w:pPr>
+      <w:r>
+        <w:t xml:space="preserve">Median Daily New Cases per Million</w:t>
       </w:r>
     </w:p>
     <w:p>
@@ -2095,6 +2111,12 @@
               <m:rPr>
                 <m:sty m:val="i"/>
               </m:rPr>
+              <m:t>,</m:t>
+            </m:r>
+            <m:r>
+              <m:rPr>
+                <m:sty m:val="i"/>
+              </m:rPr>
               <m:t>t</m:t>
             </m:r>
           </m:sub>
@@ -2442,6 +2464,12 @@
               <m:rPr>
                 <m:sty m:val="i"/>
               </m:rPr>
+              <m:t>,</m:t>
+            </m:r>
+            <m:r>
+              <m:rPr>
+                <m:sty m:val="i"/>
+              </m:rPr>
               <m:t>t</m:t>
             </m:r>
           </m:sub>
@@ -2665,6 +2693,12 @@
                   <m:rPr>
                     <m:sty m:val="i"/>
                   </m:rPr>
+                  <m:t>,</m:t>
+                </m:r>
+                <m:r>
+                  <m:rPr>
+                    <m:sty m:val="i"/>
+                  </m:rPr>
                   <m:t>t</m:t>
                 </m:r>
               </m:sub>
@@ -2686,6 +2720,12 @@
           <m:sub>
             <m:r>
               <m:t>i</m:t>
+            </m:r>
+            <m:r>
+              <m:rPr>
+                <m:sty m:val="p"/>
+              </m:rPr>
+              <m:t>,</m:t>
             </m:r>
             <m:r>
               <m:t>t</m:t>
@@ -2768,6 +2808,12 @@
                 <m:sty m:val="i"/>
               </m:rPr>
               <m:t>i</m:t>
+            </m:r>
+            <m:r>
+              <m:rPr>
+                <m:sty m:val="i"/>
+              </m:rPr>
+              <m:t>,</m:t>
             </m:r>
             <m:r>
               <m:rPr>
@@ -3120,6 +3166,12 @@
               <m:rPr>
                 <m:sty m:val="i"/>
               </m:rPr>
+              <m:t>,</m:t>
+            </m:r>
+            <m:r>
+              <m:rPr>
+                <m:sty m:val="i"/>
+              </m:rPr>
               <m:t>t</m:t>
             </m:r>
           </m:sub>
@@ -3343,6 +3395,12 @@
                   <m:rPr>
                     <m:sty m:val="i"/>
                   </m:rPr>
+                  <m:t>,</m:t>
+                </m:r>
+                <m:r>
+                  <m:rPr>
+                    <m:sty m:val="i"/>
+                  </m:rPr>
                   <m:t>t</m:t>
                 </m:r>
               </m:sub>
@@ -3384,6 +3442,12 @@
               <m:t>i</m:t>
             </m:r>
             <m:r>
+              <m:rPr>
+                <m:sty m:val="p"/>
+              </m:rPr>
+              <m:t>,</m:t>
+            </m:r>
+            <m:r>
               <m:t>t</m:t>
             </m:r>
           </m:sub>
@@ -3403,6 +3467,12 @@
           <m:sub>
             <m:r>
               <m:t>i</m:t>
+            </m:r>
+            <m:r>
+              <m:rPr>
+                <m:sty m:val="p"/>
+              </m:rPr>
+              <m:t>,</m:t>
             </m:r>
             <m:r>
               <m:t>t</m:t>
@@ -3490,6 +3560,12 @@
               <m:rPr>
                 <m:sty m:val="i"/>
               </m:rPr>
+              <m:t>,</m:t>
+            </m:r>
+            <m:r>
+              <m:rPr>
+                <m:sty m:val="i"/>
+              </m:rPr>
               <m:t>t</m:t>
             </m:r>
           </m:sub>
@@ -3598,6 +3674,12 @@
               <m:t>i</m:t>
             </m:r>
             <m:r>
+              <m:rPr>
+                <m:sty m:val="p"/>
+              </m:rPr>
+              <m:t>,</m:t>
+            </m:r>
+            <m:r>
               <m:t>t</m:t>
             </m:r>
             <m:r>
@@ -3695,6 +3777,12 @@
           <m:sub>
             <m:r>
               <m:t>i</m:t>
+            </m:r>
+            <m:r>
+              <m:rPr>
+                <m:sty m:val="p"/>
+              </m:rPr>
+              <m:t>,</m:t>
             </m:r>
             <m:r>
               <m:t>t</m:t>
@@ -3803,6 +3891,12 @@
                     <m:sty m:val="i"/>
                   </m:rPr>
                   <m:t>i</m:t>
+                </m:r>
+                <m:r>
+                  <m:rPr>
+                    <m:sty m:val="i"/>
+                  </m:rPr>
+                  <m:t>,</m:t>
                 </m:r>
                 <m:r>
                   <m:rPr>
@@ -3922,6 +4016,12 @@
                   <m:rPr>
                     <m:sty m:val="i"/>
                   </m:rPr>
+                  <m:t>,</m:t>
+                </m:r>
+                <m:r>
+                  <m:rPr>
+                    <m:sty m:val="i"/>
+                  </m:rPr>
                   <m:t>t</m:t>
                 </m:r>
               </m:sub>
@@ -3961,6 +4061,12 @@
           <m:sub>
             <m:r>
               <m:t>i</m:t>
+            </m:r>
+            <m:r>
+              <m:rPr>
+                <m:sty m:val="p"/>
+              </m:rPr>
+              <m:t>,</m:t>
             </m:r>
             <m:r>
               <m:t>t</m:t>
@@ -9747,7 +9853,7 @@
   <w:abstractNum w:abstractNumId="0" w15:restartNumberingAfterBreak="0">
     <w:nsid w:val="FFFFFF7C"/>
     <w:multiLevelType w:val="singleLevel"/>
-    <w:tmpl w:val="461AD05C"/>
+    <w:tmpl w:val="400C7356"/>
     <w:lvl w:ilvl="0">
       <w:start w:val="1"/>
       <w:numFmt w:val="decimal"/>
@@ -9764,7 +9870,7 @@
   <w:abstractNum w:abstractNumId="1" w15:restartNumberingAfterBreak="0">
     <w:nsid w:val="FFFFFF7D"/>
     <w:multiLevelType w:val="singleLevel"/>
-    <w:tmpl w:val="4D32F624"/>
+    <w:tmpl w:val="2F4E2274"/>
     <w:lvl w:ilvl="0">
       <w:start w:val="1"/>
       <w:numFmt w:val="decimal"/>
@@ -9781,7 +9887,7 @@
   <w:abstractNum w:abstractNumId="2" w15:restartNumberingAfterBreak="0">
     <w:nsid w:val="FFFFFF7E"/>
     <w:multiLevelType w:val="singleLevel"/>
-    <w:tmpl w:val="F468C528"/>
+    <w:tmpl w:val="090C7F7C"/>
     <w:lvl w:ilvl="0">
       <w:start w:val="1"/>
       <w:numFmt w:val="decimal"/>
@@ -9798,7 +9904,7 @@
   <w:abstractNum w:abstractNumId="3" w15:restartNumberingAfterBreak="0">
     <w:nsid w:val="FFFFFF7F"/>
     <w:multiLevelType w:val="singleLevel"/>
-    <w:tmpl w:val="0A6081A4"/>
+    <w:tmpl w:val="7A02354C"/>
     <w:lvl w:ilvl="0">
       <w:start w:val="1"/>
       <w:numFmt w:val="decimal"/>
@@ -9815,7 +9921,7 @@
   <w:abstractNum w:abstractNumId="4" w15:restartNumberingAfterBreak="0">
     <w:nsid w:val="FFFFFF80"/>
     <w:multiLevelType w:val="singleLevel"/>
-    <w:tmpl w:val="362823B6"/>
+    <w:tmpl w:val="46FCBF40"/>
     <w:lvl w:ilvl="0">
       <w:start w:val="1"/>
       <w:numFmt w:val="bullet"/>
@@ -9835,7 +9941,7 @@
   <w:abstractNum w:abstractNumId="5" w15:restartNumberingAfterBreak="0">
     <w:nsid w:val="FFFFFF81"/>
     <w:multiLevelType w:val="singleLevel"/>
-    <w:tmpl w:val="34283524"/>
+    <w:tmpl w:val="6E029B52"/>
     <w:lvl w:ilvl="0">
       <w:start w:val="1"/>
       <w:numFmt w:val="bullet"/>
@@ -9855,7 +9961,7 @@
   <w:abstractNum w:abstractNumId="6" w15:restartNumberingAfterBreak="0">
     <w:nsid w:val="FFFFFF82"/>
     <w:multiLevelType w:val="singleLevel"/>
-    <w:tmpl w:val="F9562490"/>
+    <w:tmpl w:val="4964F6CA"/>
     <w:lvl w:ilvl="0">
       <w:start w:val="1"/>
       <w:numFmt w:val="bullet"/>
@@ -9875,7 +9981,7 @@
   <w:abstractNum w:abstractNumId="7" w15:restartNumberingAfterBreak="0">
     <w:nsid w:val="FFFFFF83"/>
     <w:multiLevelType w:val="singleLevel"/>
-    <w:tmpl w:val="D6DE8CBE"/>
+    <w:tmpl w:val="5984B564"/>
     <w:lvl w:ilvl="0">
       <w:start w:val="1"/>
       <w:numFmt w:val="bullet"/>
@@ -9895,7 +10001,7 @@
   <w:abstractNum w:abstractNumId="8" w15:restartNumberingAfterBreak="0">
     <w:nsid w:val="FFFFFF88"/>
     <w:multiLevelType w:val="singleLevel"/>
-    <w:tmpl w:val="4676AD26"/>
+    <w:tmpl w:val="6B342922"/>
     <w:lvl w:ilvl="0">
       <w:start w:val="1"/>
       <w:numFmt w:val="decimal"/>
@@ -9912,7 +10018,7 @@
   <w:abstractNum w:abstractNumId="9" w15:restartNumberingAfterBreak="0">
     <w:nsid w:val="FFFFFF89"/>
     <w:multiLevelType w:val="singleLevel"/>
-    <w:tmpl w:val="0D12B89C"/>
+    <w:tmpl w:val="551A5D78"/>
     <w:lvl w:ilvl="0">
       <w:start w:val="1"/>
       <w:numFmt w:val="bullet"/>
@@ -9932,15 +10038,14 @@
   <w:abstractNum w:abstractNumId="10" w15:restartNumberingAfterBreak="0">
     <w:nsid w:val="01B65F13"/>
     <w:multiLevelType w:val="hybridMultilevel"/>
-    <w:tmpl w:val="42E25E1E"/>
-    <w:lvl w:ilvl="0" w:tplc="2F7AA540">
+    <w:tmpl w:val="BE2E866A"/>
+    <w:lvl w:ilvl="0" w:tplc="4524D422">
       <w:start w:val="1"/>
       <w:numFmt w:val="decimal"/>
-      <w:pStyle w:val="CaptionedFigure"/>
-      <w:lvlText w:val="%1"/>
+      <w:lvlText w:val="Figure %1:"/>
       <w:lvlJc w:val="left"/>
       <w:pPr>
-        <w:ind w:left="720" w:hanging="360"/>
+        <w:ind w:left="360" w:hanging="360"/>
       </w:pPr>
       <w:rPr>
         <w:rFonts w:hint="default"/>
@@ -10099,15 +10204,108 @@
   <w:abstractNum w:abstractNumId="12" w15:restartNumberingAfterBreak="0">
     <w:nsid w:val="39907E5E"/>
     <w:multiLevelType w:val="hybridMultilevel"/>
-    <w:tmpl w:val="44B8C75E"/>
-    <w:lvl w:ilvl="0" w:tplc="7A6AAFBC">
+    <w:tmpl w:val="1D8E54C4"/>
+    <w:lvl w:ilvl="0" w:tplc="858CD6C0">
       <w:start w:val="1"/>
       <w:numFmt w:val="upperRoman"/>
       <w:pStyle w:val="TableCaption"/>
-      <w:lvlText w:val="%1"/>
+      <w:lvlText w:val="Table %1:"/>
       <w:lvlJc w:val="left"/>
       <w:pPr>
-        <w:ind w:left="720" w:hanging="360"/>
+        <w:ind w:left="360" w:hanging="360"/>
+      </w:pPr>
+      <w:rPr>
+        <w:rFonts w:ascii="Times New Roman" w:hAnsi="Times New Roman" w:hint="default"/>
+        <w:b w:val="0"/>
+        <w:i w:val="0"/>
+        <w:sz w:val="24"/>
+      </w:rPr>
+    </w:lvl>
+    <w:lvl w:ilvl="1" w:tplc="04090019" w:tentative="1">
+      <w:start w:val="1"/>
+      <w:numFmt w:val="lowerLetter"/>
+      <w:lvlText w:val="%2."/>
+      <w:lvlJc w:val="left"/>
+      <w:pPr>
+        <w:ind w:left="1440" w:hanging="360"/>
+      </w:pPr>
+    </w:lvl>
+    <w:lvl w:ilvl="2" w:tplc="0409001B" w:tentative="1">
+      <w:start w:val="1"/>
+      <w:numFmt w:val="lowerRoman"/>
+      <w:lvlText w:val="%3."/>
+      <w:lvlJc w:val="right"/>
+      <w:pPr>
+        <w:ind w:left="2160" w:hanging="180"/>
+      </w:pPr>
+    </w:lvl>
+    <w:lvl w:ilvl="3" w:tplc="0409000F" w:tentative="1">
+      <w:start w:val="1"/>
+      <w:numFmt w:val="decimal"/>
+      <w:lvlText w:val="%4."/>
+      <w:lvlJc w:val="left"/>
+      <w:pPr>
+        <w:ind w:left="2880" w:hanging="360"/>
+      </w:pPr>
+    </w:lvl>
+    <w:lvl w:ilvl="4" w:tplc="04090019" w:tentative="1">
+      <w:start w:val="1"/>
+      <w:numFmt w:val="lowerLetter"/>
+      <w:lvlText w:val="%5."/>
+      <w:lvlJc w:val="left"/>
+      <w:pPr>
+        <w:ind w:left="3600" w:hanging="360"/>
+      </w:pPr>
+    </w:lvl>
+    <w:lvl w:ilvl="5" w:tplc="0409001B" w:tentative="1">
+      <w:start w:val="1"/>
+      <w:numFmt w:val="lowerRoman"/>
+      <w:lvlText w:val="%6."/>
+      <w:lvlJc w:val="right"/>
+      <w:pPr>
+        <w:ind w:left="4320" w:hanging="180"/>
+      </w:pPr>
+    </w:lvl>
+    <w:lvl w:ilvl="6" w:tplc="0409000F" w:tentative="1">
+      <w:start w:val="1"/>
+      <w:numFmt w:val="decimal"/>
+      <w:lvlText w:val="%7."/>
+      <w:lvlJc w:val="left"/>
+      <w:pPr>
+        <w:ind w:left="5040" w:hanging="360"/>
+      </w:pPr>
+    </w:lvl>
+    <w:lvl w:ilvl="7" w:tplc="04090019" w:tentative="1">
+      <w:start w:val="1"/>
+      <w:numFmt w:val="lowerLetter"/>
+      <w:lvlText w:val="%8."/>
+      <w:lvlJc w:val="left"/>
+      <w:pPr>
+        <w:ind w:left="5760" w:hanging="360"/>
+      </w:pPr>
+    </w:lvl>
+    <w:lvl w:ilvl="8" w:tplc="0409001B" w:tentative="1">
+      <w:start w:val="1"/>
+      <w:numFmt w:val="lowerRoman"/>
+      <w:lvlText w:val="%9."/>
+      <w:lvlJc w:val="right"/>
+      <w:pPr>
+        <w:ind w:left="6480" w:hanging="180"/>
+      </w:pPr>
+    </w:lvl>
+  </w:abstractNum>
+  <w:abstractNum w:abstractNumId="13" w15:restartNumberingAfterBreak="0">
+    <w:nsid w:val="63E504C3"/>
+    <w:multiLevelType w:val="hybridMultilevel"/>
+    <w:tmpl w:val="6C2AF6E6"/>
+    <w:lvl w:ilvl="0" w:tplc="BE36BFBE">
+      <w:start w:val="1"/>
+      <w:numFmt w:val="decimal"/>
+      <w:pStyle w:val="Figure"/>
+      <w:lvlText w:val="Figure %1:"/>
+      <w:lvlJc w:val="left"/>
+      <w:pPr>
+        <w:ind w:left="360" w:hanging="360"/>
       </w:pPr>
       <w:rPr>
         <w:rFonts w:hint="default"/>
@@ -10186,15 +10384,15 @@
       </w:pPr>
     </w:lvl>
   </w:abstractNum>
-  <w:abstractNum w:abstractNumId="13" w15:restartNumberingAfterBreak="0">
-    <w:nsid w:val="63E504C3"/>
+  <w:abstractNum w:abstractNumId="14" w15:restartNumberingAfterBreak="0">
+    <w:nsid w:val="6B9464A3"/>
     <w:multiLevelType w:val="hybridMultilevel"/>
-    <w:tmpl w:val="D320E88E"/>
-    <w:lvl w:ilvl="0" w:tplc="ACCEE13E">
+    <w:tmpl w:val="FF4A51BE"/>
+    <w:lvl w:ilvl="0" w:tplc="FBB4E6FC">
       <w:start w:val="1"/>
       <w:numFmt w:val="decimal"/>
-      <w:pStyle w:val="Figure"/>
-      <w:lvlText w:val="%1"/>
+      <w:pStyle w:val="Caption"/>
+      <w:lvlText w:val="Figure %1:"/>
       <w:lvlJc w:val="left"/>
       <w:pPr>
         <w:ind w:left="720" w:hanging="360"/>
@@ -10733,6 +10931,9 @@
   </w:num>
   <w:num w:numId="14">
     <w:abstractNumId w:val="13"/>
+  </w:num>
+  <w:num w:numId="15">
+    <w:abstractNumId w:val="14"/>
   </w:num>
   <w:num w:numId="1000">
     <w:abstractNumId w:val="990"/>
@@ -11538,6 +11739,10 @@
     <w:uiPriority w:val="9"/>
     <w:unhideWhenUsed/>
     <w:qFormat/>
+    <w:rsid w:val="003E5209"/>
+    <w:rPr>
+      <w:rFonts w:ascii="Times New Roman" w:hAnsi="Times New Roman"/>
+    </w:rPr>
   </w:style>
   <w:style w:type="table" w:customStyle="1" w:styleId="Table">
     <w:name w:val="Table"/>
@@ -11596,9 +11801,13 @@
     <w:name w:val="caption"/>
     <w:basedOn w:val="Normal"/>
     <w:link w:val="CaptionChar"/>
-    <w:rsid w:val="000814E8"/>
+    <w:rsid w:val="00E23200"/>
     <w:pPr>
-      <w:spacing w:before="240" w:after="120"/>
+      <w:numPr>
+        <w:numId w:val="15"/>
+      </w:numPr>
+      <w:spacing w:after="0"/>
+      <w:ind w:left="0" w:firstLine="0"/>
     </w:pPr>
     <w:rPr>
       <w:rFonts w:ascii="Times New Roman" w:hAnsi="Times New Roman"/>
@@ -11607,11 +11816,14 @@
   <w:style w:type="paragraph" w:customStyle="1" w:styleId="TableCaption">
     <w:name w:val="Table Caption"/>
     <w:basedOn w:val="Caption"/>
+    <w:rsid w:val="00EA09E2"/>
     <w:pPr>
       <w:keepNext/>
       <w:numPr>
         <w:numId w:val="13"/>
       </w:numPr>
+      <w:spacing w:before="120"/>
+      <w:ind w:left="0" w:firstLine="0"/>
     </w:pPr>
   </w:style>
   <w:style w:type="paragraph" w:customStyle="1" w:styleId="ImageCaption">
@@ -11621,12 +11833,13 @@
   <w:style w:type="paragraph" w:customStyle="1" w:styleId="Figure">
     <w:name w:val="Figure"/>
     <w:basedOn w:val="Normal"/>
-    <w:rsid w:val="001E75A9"/>
+    <w:rsid w:val="009221AE"/>
     <w:pPr>
       <w:numPr>
         <w:numId w:val="14"/>
       </w:numPr>
-      <w:spacing w:before="240" w:after="120"/>
+      <w:spacing w:before="120" w:after="0"/>
+      <w:ind w:left="0" w:firstLine="0"/>
     </w:pPr>
     <w:rPr>
       <w:rFonts w:ascii="Times New Roman" w:hAnsi="Times New Roman"/>
@@ -11635,19 +11848,20 @@
   <w:style w:type="paragraph" w:customStyle="1" w:styleId="CaptionedFigure">
     <w:name w:val="Captioned Figure"/>
     <w:basedOn w:val="Figure"/>
-    <w:rsid w:val="003766DF"/>
+    <w:rsid w:val="002330DE"/>
     <w:pPr>
       <w:keepNext/>
       <w:numPr>
-        <w:numId w:val="12"/>
+        <w:numId w:val="0"/>
       </w:numPr>
+      <w:spacing w:before="0"/>
     </w:pPr>
   </w:style>
   <w:style w:type="character" w:customStyle="1" w:styleId="CaptionChar">
     <w:name w:val="Caption Char"/>
     <w:basedOn w:val="DefaultParagraphFont"/>
     <w:link w:val="Caption"/>
-    <w:rsid w:val="000814E8"/>
+    <w:rsid w:val="00E23200"/>
     <w:rPr>
       <w:rFonts w:ascii="Times New Roman" w:hAnsi="Times New Roman"/>
     </w:rPr>
@@ -12108,6 +12322,45 @@
       <w:color w:val="808080"/>
     </w:rPr>
   </w:style>
+  <w:style w:type="paragraph" w:styleId="Footer">
+    <w:name w:val="footer"/>
+    <w:basedOn w:val="Normal"/>
+    <w:link w:val="FooterChar"/>
+    <w:semiHidden/>
+    <w:unhideWhenUsed/>
+    <w:rsid w:val="00633414"/>
+    <w:pPr>
+      <w:tabs>
+        <w:tab w:val="center" w:pos="4680"/>
+        <w:tab w:val="right" w:pos="9360"/>
+      </w:tabs>
+      <w:spacing w:after="0"/>
+    </w:pPr>
+    <w:rPr>
+      <w:rFonts w:ascii="Times New Roman" w:hAnsi="Times New Roman"/>
+    </w:rPr>
+  </w:style>
+  <w:style w:type="character" w:customStyle="1" w:styleId="FooterChar">
+    <w:name w:val="Footer Char"/>
+    <w:basedOn w:val="DefaultParagraphFont"/>
+    <w:link w:val="Footer"/>
+    <w:semiHidden/>
+    <w:rsid w:val="00633414"/>
+    <w:rPr>
+      <w:rFonts w:ascii="Times New Roman" w:hAnsi="Times New Roman"/>
+    </w:rPr>
+  </w:style>
+  <w:style w:type="character" w:styleId="PageNumber">
+    <w:name w:val="page number"/>
+    <w:basedOn w:val="DefaultParagraphFont"/>
+    <w:semiHidden/>
+    <w:unhideWhenUsed/>
+    <w:rsid w:val="004318E8"/>
+    <w:rPr>
+      <w:rFonts w:ascii="Times New Roman" w:hAnsi="Times New Roman"/>
+      <w:sz w:val="24"/>
+    </w:rPr>
+  </w:style>
 </w:styles>
 </file>
 

</xml_diff>

<commit_message>
remove / in title
</commit_message>
<xml_diff>
--- a/sc_draft-vej-revision.docx
+++ b/sc_draft-vej-revision.docx
@@ -13,7 +13,7 @@
         <w:t xml:space="preserve"> </w:t>
       </w:r>
       <w:r>
-        <w:t xml:space="preserve">Alone/:</w:t>
+        <w:t xml:space="preserve">Alone:</w:t>
       </w:r>
       <w:r>
         <w:t xml:space="preserve"> </w:t>
@@ -1224,7 +1224,7 @@
         <w:t xml:space="preserve">responses.</w:t>
       </w:r>
     </w:p>
-    <w:bookmarkStart w:id="27" w:name="introduction"/>
+    <w:bookmarkStart w:id="28" w:name="introduction"/>
     <w:p>
       <w:pPr>
         <w:pStyle w:val="Heading1"/>
@@ -1465,7 +1465,28 @@
         <w:t xml:space="preserve"> </w:t>
       </w:r>
       <w:r>
-        <w:t xml:space="preserve">a lower value for COVID-19 prevention (relative to the average) have about 60 more cases. Our results are consistent when we disaggregate social capital based on measured sub-components, and they are robust to the inclusion of standard controls and alternative measures of social capital. Figures 1 and 2 show how our approach differs from the consensus, e.g.,</w:t>
+        <w:t xml:space="preserve">a lower value for COVID-19 prevention (relative to the average) have about 60 more cases. While there are potential measurement issues—due to variability in how COVID-19 case data is collected at the local and state level—this does not bias our estimates.</w:t>
+      </w:r>
+      <w:r>
+        <w:rPr>
+          <w:rStyle w:val="FootnoteReference"/>
+        </w:rPr>
+        <w:footnoteReference w:id="25"/>
+      </w:r>
+      <w:r>
+        <w:t xml:space="preserve"> </w:t>
+      </w:r>
+      <w:r>
+        <w:t xml:space="preserve">Our panel model also attenuates problems related to poor data quality and measurement error</w:t>
+      </w:r>
+      <w:r>
+        <w:t xml:space="preserve"> </w:t>
+      </w:r>
+      <w:r>
+        <w:t xml:space="preserve">(Stoto et al. 2022)</w:t>
+      </w:r>
+      <w:r>
+        <w:t xml:space="preserve">. Our results are consistent when we disaggregate social capital based on measured sub-components, and they are robust to the inclusion of standard controls and alternative measures of social capital. Figures 1 and 2 show how our approach differs from the consensus, e.g.,</w:t>
       </w:r>
       <w:r>
         <w:t xml:space="preserve"> </w:t>
@@ -1492,61 +1513,6 @@
                 <pic:pic>
                   <pic:nvPicPr>
                     <pic:cNvPr descr="sc_draft-vej-revision_files/figure-docx/unnamed-chunk-9-1.png" id="0" name="Picture"/>
-                    <pic:cNvPicPr>
-                      <a:picLocks noChangeArrowheads="1" noChangeAspect="1"/>
-                    </pic:cNvPicPr>
-                  </pic:nvPicPr>
-                  <pic:blipFill>
-                    <a:blip r:embed="rId25"/>
-                    <a:stretch>
-                      <a:fillRect/>
-                    </a:stretch>
-                  </pic:blipFill>
-                  <pic:spPr bwMode="auto">
-                    <a:xfrm>
-                      <a:off x="0" y="0"/>
-                      <a:ext cx="5544151" cy="3927107"/>
-                    </a:xfrm>
-                    <a:prstGeom prst="rect">
-                      <a:avLst/>
-                    </a:prstGeom>
-                    <a:noFill/>
-                    <a:ln w="9525">
-                      <a:noFill/>
-                      <a:headEnd/>
-                      <a:tailEnd/>
-                    </a:ln>
-                  </pic:spPr>
-                </pic:pic>
-              </a:graphicData>
-            </a:graphic>
-          </wp:inline>
-        </w:drawing>
-      </w:r>
-    </w:p>
-    <w:p>
-      <w:pPr>
-        <w:pStyle w:val="ImageCaption"/>
-      </w:pPr>
-      <w:r>
-        <w:t xml:space="preserve">Cases vs. Social Capital and Stringency</w:t>
-      </w:r>
-    </w:p>
-    <w:p>
-      <w:pPr>
-        <w:pStyle w:val="CaptionedFigure"/>
-      </w:pPr>
-      <w:r>
-        <w:drawing>
-          <wp:inline>
-            <wp:extent cx="5544151" cy="3927107"/>
-            <wp:effectExtent b="0" l="0" r="0" t="0"/>
-            <wp:docPr descr="Median Daily New Cases per Million" title="" id="1" name="Picture"/>
-            <a:graphic>
-              <a:graphicData uri="http://schemas.openxmlformats.org/drawingml/2006/picture">
-                <pic:pic>
-                  <pic:nvPicPr>
-                    <pic:cNvPr descr="sc_draft-vej-revision_files/figure-docx/unnamed-chunk-11-1.png" id="0" name="Picture"/>
                     <pic:cNvPicPr>
                       <a:picLocks noChangeArrowheads="1" noChangeAspect="1"/>
                     </pic:cNvPicPr>
@@ -1584,6 +1550,61 @@
         <w:pStyle w:val="ImageCaption"/>
       </w:pPr>
       <w:r>
+        <w:t xml:space="preserve">Cases vs. Social Capital and Stringency</w:t>
+      </w:r>
+    </w:p>
+    <w:p>
+      <w:pPr>
+        <w:pStyle w:val="CaptionedFigure"/>
+      </w:pPr>
+      <w:r>
+        <w:drawing>
+          <wp:inline>
+            <wp:extent cx="5544151" cy="3927107"/>
+            <wp:effectExtent b="0" l="0" r="0" t="0"/>
+            <wp:docPr descr="Median Daily New Cases per Million" title="" id="1" name="Picture"/>
+            <a:graphic>
+              <a:graphicData uri="http://schemas.openxmlformats.org/drawingml/2006/picture">
+                <pic:pic>
+                  <pic:nvPicPr>
+                    <pic:cNvPr descr="sc_draft-vej-revision_files/figure-docx/unnamed-chunk-11-1.png" id="0" name="Picture"/>
+                    <pic:cNvPicPr>
+                      <a:picLocks noChangeArrowheads="1" noChangeAspect="1"/>
+                    </pic:cNvPicPr>
+                  </pic:nvPicPr>
+                  <pic:blipFill>
+                    <a:blip r:embed="rId27"/>
+                    <a:stretch>
+                      <a:fillRect/>
+                    </a:stretch>
+                  </pic:blipFill>
+                  <pic:spPr bwMode="auto">
+                    <a:xfrm>
+                      <a:off x="0" y="0"/>
+                      <a:ext cx="5544151" cy="3927107"/>
+                    </a:xfrm>
+                    <a:prstGeom prst="rect">
+                      <a:avLst/>
+                    </a:prstGeom>
+                    <a:noFill/>
+                    <a:ln w="9525">
+                      <a:noFill/>
+                      <a:headEnd/>
+                      <a:tailEnd/>
+                    </a:ln>
+                  </pic:spPr>
+                </pic:pic>
+              </a:graphicData>
+            </a:graphic>
+          </wp:inline>
+        </w:drawing>
+      </w:r>
+    </w:p>
+    <w:p>
+      <w:pPr>
+        <w:pStyle w:val="ImageCaption"/>
+      </w:pPr>
+      <w:r>
         <w:t xml:space="preserve">Median Daily New Cases per Million</w:t>
       </w:r>
     </w:p>
@@ -1673,8 +1694,8 @@
         <w:t xml:space="preserve">.</w:t>
       </w:r>
     </w:p>
-    <w:bookmarkEnd w:id="27"/>
-    <w:bookmarkStart w:id="29" w:name="values-social-capital-and-covid-19"/>
+    <w:bookmarkEnd w:id="28"/>
+    <w:bookmarkStart w:id="30" w:name="values-social-capital-and-covid-19"/>
     <w:p>
       <w:pPr>
         <w:pStyle w:val="Heading1"/>
@@ -1777,7 +1798,7 @@
         <w:rPr>
           <w:rStyle w:val="FootnoteReference"/>
         </w:rPr>
-        <w:footnoteReference w:id="28"/>
+        <w:footnoteReference w:id="29"/>
       </w:r>
       <w:r>
         <w:t xml:space="preserve"> </w:t>
@@ -2014,14 +2035,14 @@
         <w:t xml:space="preserve">have stronger social capital will have the largest, negative effect on the growth of COVID-19 cases, all else equal.</w:t>
       </w:r>
     </w:p>
-    <w:bookmarkEnd w:id="29"/>
-    <w:bookmarkStart w:id="31" w:name="data-model-and-results"/>
+    <w:bookmarkEnd w:id="30"/>
+    <w:bookmarkStart w:id="33" w:name="model-data-and-results"/>
     <w:p>
       <w:pPr>
         <w:pStyle w:val="Heading1"/>
       </w:pPr>
       <w:r>
-        <w:t xml:space="preserve">Data, Model, and Results</w:t>
+        <w:t xml:space="preserve">Model, Data, and Results</w:t>
       </w:r>
     </w:p>
     <w:p>
@@ -2029,7 +2050,7 @@
         <w:pStyle w:val="FirstParagraph"/>
       </w:pPr>
       <w:r>
-        <w:t xml:space="preserve">This framework is somewhat easy to operationalize in the context of COVID-19, in addition to other epidemiological cases where formal and informal rules are relevant. We measure the columns ofTable I with various indices of social capital, e.g., the Joint Economic Committee’s (JEC) social capital project reports a measure of social capital across all states. We measure the rows ofTable I with a measure of policy stringency, which we suggest is indicative—but not a perfect representation—of the values people hold regarding COVID-19 prevention.</w:t>
+        <w:t xml:space="preserve">This framework is somewhat easy to operationalize in the context of COVID-19, in addition to other epidemiological cases where formal and informal rules are relevant. We measure the columns of Table I with various indices of social capital, e.g., the Joint Economic Committee’s (JEC) social capital project reports a measure of social capital across all states. We measure the rows of Table I with a measure of policy stringency, which we suggest is indicative—but not a perfect representation—of the values people hold regarding COVID-19 prevention.</w:t>
       </w:r>
     </w:p>
     <w:p>
@@ -2037,7 +2058,7 @@
         <w:pStyle w:val="BodyText"/>
       </w:pPr>
       <w:r>
-        <w:t xml:space="preserve">Moreover, we specify three models: The first is a one-way fixed effects model with no controls given by</w:t>
+        <w:t xml:space="preserve">Moreover, we specify three state-level, daily panel models. The first is a one-way fixed effects model with no controls given by</w:t>
       </w:r>
     </w:p>
     <w:p>
@@ -4080,7 +4101,39 @@
         <w:pStyle w:val="FirstParagraph"/>
       </w:pPr>
       <w:r>
-        <w:t xml:space="preserve">where the number of daily COVID-19 cases is a function of the 7-day lag of the stringency index from Oxford University’s COVID-19 Government Response Tracker (OxCGRT)</w:t>
+        <w:t xml:space="preserve">where the daily number of new COVID-19 cases per million is a function of 7-day lagged stringency, the square of 7-day lagged stringency, social capital, and an interaction term between the 7-day lagged stringency and social capital. The square of the 7-day lag of the stringency index demonstrates the diminishing impact of stringency on case prevalence. The vector of controls in Model 2 includes the percent of a state with a bachelor’s degree, the percent of a state with poor/fair health, the percent of a state who are black, the percent of a state who live in rural areas, the percent of a state who are older than 65, the average temperature, median income, population density, and the political affiliation of the governor.</w:t>
+      </w:r>
+    </w:p>
+    <w:p>
+      <w:pPr>
+        <w:pStyle w:val="BodyText"/>
+      </w:pPr>
+      <w:r>
+        <w:t xml:space="preserve">These models allow us to investigate our theoretical framework and test our three propositions: do states that have a higher desire for prevention have better prevalence outcomes, do states that have stronger measured social capital scores have more physical interactions and worse prevalence outcomes, and, finally, do states with higher social capital scores</w:t>
+      </w:r>
+      <w:r>
+        <w:t xml:space="preserve"> </w:t>
+      </w:r>
+      <w:r>
+        <w:rPr>
+          <w:iCs/>
+          <w:i/>
+        </w:rPr>
+        <w:t xml:space="preserve">and</w:t>
+      </w:r>
+      <w:r>
+        <w:t xml:space="preserve"> </w:t>
+      </w:r>
+      <w:r>
+        <w:t xml:space="preserve">with a higher desire for preventative measures lead to even better prevalence outcomes? In light of these propositions and our models, we expect the following signs for our main coefficient estimates: the value of public health and stringency will be negative, social capital will be positive, the interaction between values for public health and stringency and social capital will be negative.</w:t>
+      </w:r>
+    </w:p>
+    <w:p>
+      <w:pPr>
+        <w:pStyle w:val="BodyText"/>
+      </w:pPr>
+      <w:r>
+        <w:t xml:space="preserve">We compile state-level data from a variety of sources to systematically measure relevant variables and analyze our framework and models. Our dependent variable, the daily number of new cases per million, and our stringency index that measures the severity of lockdown policies, come from Oxford University’s COVID-19 Government Response Tracker (OxCGRT)</w:t>
       </w:r>
       <w:r>
         <w:t xml:space="preserve"> </w:t>
@@ -4092,7 +4145,185 @@
         <w:t xml:space="preserve"> </w:t>
       </w:r>
       <w:r>
-        <w:t xml:space="preserve">for the United States, the square of the 7-day lag of the stringency index, and an interaction term between the 7-day lagged stringency index and the social capital index. We include the square of the 7-day lag of the stringency index to demonstrate the diminishing impact of stringency on case prevalence. This simple regression equation allows us to investigate our theoretical framework. That is, we can test our three propositions: do states that have a higher desire for prevention have better prevalence outcomes, do states that have stronger measured social capital scores have more physical interactions and worse prevalence outcomes, and, finally, do states with higher social capital scores</w:t>
+        <w:t xml:space="preserve">for the United States. The stringency measure is a state-level, ordinal, daily indicator of containment, closure, and informational policies, e.g., school closures and travel restrictions in the United States. The social capital and other control measures are taken from the US Congress Joint Economic Committee’s (JEC) Social Capital Project</w:t>
+      </w:r>
+      <w:r>
+        <w:t xml:space="preserve"> </w:t>
+      </w:r>
+      <w:r>
+        <w:t xml:space="preserve">(</w:t>
+      </w:r>
+      <w:r>
+        <w:rPr>
+          <w:iCs/>
+          <w:i/>
+        </w:rPr>
+        <w:t xml:space="preserve">Social</w:t>
+      </w:r>
+      <w:r>
+        <w:rPr>
+          <w:iCs/>
+          <w:i/>
+        </w:rPr>
+        <w:t xml:space="preserve"> </w:t>
+      </w:r>
+      <w:r>
+        <w:rPr>
+          <w:iCs/>
+          <w:i/>
+        </w:rPr>
+        <w:t xml:space="preserve">Capital</w:t>
+      </w:r>
+      <w:r>
+        <w:rPr>
+          <w:iCs/>
+          <w:i/>
+        </w:rPr>
+        <w:t xml:space="preserve"> </w:t>
+      </w:r>
+      <w:r>
+        <w:rPr>
+          <w:iCs/>
+          <w:i/>
+        </w:rPr>
+        <w:t xml:space="preserve">Project</w:t>
+      </w:r>
+      <w:r>
+        <w:rPr>
+          <w:iCs/>
+          <w:i/>
+        </w:rPr>
+        <w:t xml:space="preserve"> </w:t>
+      </w:r>
+      <w:r>
+        <w:rPr>
+          <w:iCs/>
+          <w:i/>
+        </w:rPr>
+        <w:t xml:space="preserve">-</w:t>
+      </w:r>
+      <w:r>
+        <w:rPr>
+          <w:iCs/>
+          <w:i/>
+        </w:rPr>
+        <w:t xml:space="preserve"> </w:t>
+      </w:r>
+      <w:r>
+        <w:rPr>
+          <w:iCs/>
+          <w:i/>
+        </w:rPr>
+        <w:t xml:space="preserve">United</w:t>
+      </w:r>
+      <w:r>
+        <w:rPr>
+          <w:iCs/>
+          <w:i/>
+        </w:rPr>
+        <w:t xml:space="preserve"> </w:t>
+      </w:r>
+      <w:r>
+        <w:rPr>
+          <w:iCs/>
+          <w:i/>
+        </w:rPr>
+        <w:t xml:space="preserve">States</w:t>
+      </w:r>
+      <w:r>
+        <w:rPr>
+          <w:iCs/>
+          <w:i/>
+        </w:rPr>
+        <w:t xml:space="preserve"> </w:t>
+      </w:r>
+      <w:r>
+        <w:rPr>
+          <w:iCs/>
+          <w:i/>
+        </w:rPr>
+        <w:t xml:space="preserve">Joint</w:t>
+      </w:r>
+      <w:r>
+        <w:rPr>
+          <w:iCs/>
+          <w:i/>
+        </w:rPr>
+        <w:t xml:space="preserve"> </w:t>
+      </w:r>
+      <w:r>
+        <w:rPr>
+          <w:iCs/>
+          <w:i/>
+        </w:rPr>
+        <w:t xml:space="preserve">Economic</w:t>
+      </w:r>
+      <w:r>
+        <w:rPr>
+          <w:iCs/>
+          <w:i/>
+        </w:rPr>
+        <w:t xml:space="preserve"> </w:t>
+      </w:r>
+      <w:r>
+        <w:rPr>
+          <w:iCs/>
+          <w:i/>
+        </w:rPr>
+        <w:t xml:space="preserve">Committee</w:t>
+      </w:r>
+      <w:r>
+        <w:t xml:space="preserve"> </w:t>
+      </w:r>
+      <w:r>
+        <w:t xml:space="preserve">n.d.)</w:t>
+      </w:r>
+      <w:r>
+        <w:t xml:space="preserve">. This project provides us with a state-level social capital index, as well as a set of specific measures in categories such as family unity, family interaction, social support, community health, institutional health, collective efficacy, and philanthropic health. The aggregate measure is calculated as a deviation from a mean score, normalized to 0.</w:t>
+      </w:r>
+    </w:p>
+    <w:p>
+      <w:pPr>
+        <w:pStyle w:val="BodyText"/>
+      </w:pPr>
+      <w:r>
+        <w:t xml:space="preserve">Our sample data—for 49 contiguous states and the District of Columbia between March 1, 2020 and April 4, 2021—shows the following characterization.</w:t>
+      </w:r>
+      <w:r>
+        <w:rPr>
+          <w:rStyle w:val="FootnoteReference"/>
+        </w:rPr>
+        <w:footnoteReference w:id="31"/>
+      </w:r>
+      <w:r>
+        <w:t xml:space="preserve"> </w:t>
+      </w:r>
+      <w:r>
+        <w:t xml:space="preserve">The median new cases per million is 136; the median 7-day lagged stringency index is 47.7; the mean and median social capital index is about zero by construction; the median percent of people with a bachelor’s degree is 29%; the median percent of people who reported they were in poor or fair health is 16%; the median percent of a state’s black population is 7.8%; the median percent of people in rural areas is 25.8%; the median percent of people over 65 is 14.6%; the median average temperature is 62.8 degrees Fahrenheit; the median of median income is $53,571; and the median population density is 106 people per square mile. Table II presents standard descriptive statistics for our sample of state-level data.</w:t>
+      </w:r>
+    </w:p>
+    <w:p>
+      <w:pPr>
+        <w:pStyle w:val="BodyText"/>
+      </w:pPr>
+      <w:r>
+        <w:t xml:space="preserve">Table 3 presents the results for our three models with our balanced panel of daily, state-level data. Column 1 estimates equation 1 using a within model that includes period fixed effects; column 2 includes relevant control variables; and column 3 includes both cross-sectional and period fixed effects to account for cross-sectional differences between states. For all models we report clustered standard errors.</w:t>
+      </w:r>
+    </w:p>
+    <w:p>
+      <w:pPr>
+        <w:pStyle w:val="BodyText"/>
+      </w:pPr>
+      <w:r>
+        <w:t xml:space="preserve">Column 1 in Table III provides the empirical results of equation 1 and supports our initial propositions. A one unit increase in the 7-day lagged daily stringency, which we suggest is indicative of the values people have for disease prevention, reduces new, daily cases per million by 5.62. A one unit increase in social capital adds about 27 new, daily cases per million.</w:t>
+      </w:r>
+    </w:p>
+    <w:p>
+      <w:pPr>
+        <w:pStyle w:val="BodyText"/>
+      </w:pPr>
+      <w:r>
+        <w:t xml:space="preserve">More importantly, states with a higher level of social capital and a higher level of daily stringency reduce new, daily cases per million by about 0.9. This multiplicative impact suggests that states with higher levels of social capital</w:t>
       </w:r>
       <w:r>
         <w:t xml:space="preserve"> </w:t>
@@ -4108,7 +4339,7 @@
         <w:t xml:space="preserve"> </w:t>
       </w:r>
       <w:r>
-        <w:t xml:space="preserve">with a higher desire for preventative measures lead to even better prevalence outcomes?</w:t>
+        <w:t xml:space="preserve">higher stringency responded more collectively and slowed daily disease spread at a higher rate than those states with lower levels of social capital but with similar levels of stringency.</w:t>
       </w:r>
     </w:p>
     <w:p>
@@ -4116,500 +4347,310 @@
         <w:pStyle w:val="BodyText"/>
       </w:pPr>
       <w:r>
-        <w:t xml:space="preserve">The data for our empirical analysis comes from a number of sources. Our dependent variable, the daily number of new cases per million and our stringency measures come from OxCGRT for the United States. This state level data provides a systematic way to measure and compare state governments’ responses to the pandemic. The social capital measures and other demographic measures were taken from the US Congress Joint Economic Committee’s Social Capital Project</w:t>
-      </w:r>
-      <w:r>
-        <w:t xml:space="preserve"> </w:t>
-      </w:r>
-      <w:r>
-        <w:t xml:space="preserve">(</w:t>
-      </w:r>
-      <w:r>
-        <w:rPr>
-          <w:iCs/>
-          <w:i/>
-        </w:rPr>
-        <w:t xml:space="preserve">Social</w:t>
-      </w:r>
-      <w:r>
-        <w:rPr>
-          <w:iCs/>
-          <w:i/>
-        </w:rPr>
-        <w:t xml:space="preserve"> </w:t>
-      </w:r>
-      <w:r>
-        <w:rPr>
-          <w:iCs/>
-          <w:i/>
-        </w:rPr>
-        <w:t xml:space="preserve">Capital</w:t>
-      </w:r>
-      <w:r>
-        <w:rPr>
-          <w:iCs/>
-          <w:i/>
-        </w:rPr>
-        <w:t xml:space="preserve"> </w:t>
-      </w:r>
-      <w:r>
-        <w:rPr>
-          <w:iCs/>
-          <w:i/>
-        </w:rPr>
-        <w:t xml:space="preserve">Project</w:t>
-      </w:r>
-      <w:r>
-        <w:rPr>
-          <w:iCs/>
-          <w:i/>
-        </w:rPr>
-        <w:t xml:space="preserve"> </w:t>
-      </w:r>
-      <w:r>
-        <w:rPr>
-          <w:iCs/>
-          <w:i/>
-        </w:rPr>
-        <w:t xml:space="preserve">-</w:t>
-      </w:r>
-      <w:r>
-        <w:rPr>
-          <w:iCs/>
-          <w:i/>
-        </w:rPr>
-        <w:t xml:space="preserve"> </w:t>
-      </w:r>
-      <w:r>
-        <w:rPr>
-          <w:iCs/>
-          <w:i/>
-        </w:rPr>
-        <w:t xml:space="preserve">United</w:t>
-      </w:r>
-      <w:r>
-        <w:rPr>
-          <w:iCs/>
-          <w:i/>
-        </w:rPr>
-        <w:t xml:space="preserve"> </w:t>
-      </w:r>
-      <w:r>
-        <w:rPr>
-          <w:iCs/>
-          <w:i/>
-        </w:rPr>
-        <w:t xml:space="preserve">States</w:t>
-      </w:r>
-      <w:r>
-        <w:rPr>
-          <w:iCs/>
-          <w:i/>
-        </w:rPr>
-        <w:t xml:space="preserve"> </w:t>
-      </w:r>
-      <w:r>
-        <w:rPr>
-          <w:iCs/>
-          <w:i/>
-        </w:rPr>
-        <w:t xml:space="preserve">Joint</w:t>
-      </w:r>
-      <w:r>
-        <w:rPr>
-          <w:iCs/>
-          <w:i/>
-        </w:rPr>
-        <w:t xml:space="preserve"> </w:t>
-      </w:r>
-      <w:r>
-        <w:rPr>
-          <w:iCs/>
-          <w:i/>
-        </w:rPr>
+        <w:t xml:space="preserve">These results support our earlier propositions. That is, stringency is statistically significant and negative, supporting Proposition 1, e.g., people who value prevention will see lower prevalence on average. The positive and significant coefficient on social capital supports Proposition 2 that stronger social capital leads to higher prevalence, which supports the notion that social capital encourages physical interactions and social gatherings. Finally, the negative and significant value on the interaction term supports Proposition 3, that states with higher levels of stringency and higher rates of social capital will have an even larger reduction in new cases.</w:t>
+      </w:r>
+    </w:p>
+    <w:p>
+      <w:pPr>
+        <w:pStyle w:val="BodyText"/>
+      </w:pPr>
+      <w:r>
+        <w:t xml:space="preserve">Column 2 replicates the specification found in column 1, but with a number of time-invariant variables as proxies for cross-sectional variation. These variables control for factors that could possibly influence prevalence, as well as a state’s desire for prevention. These control variables are household income, population density, average temperature, political affiliation of a state’s governor, and the percentage of a state’s population with a bachelor’s degree, in fair or poor health, who are African American, who are older than 65, and who live in rural areas. Column 2 also includes a measure for the political affiliation of the governor. Following</w:t>
+      </w:r>
+      <w:r>
+        <w:t xml:space="preserve"> </w:t>
+      </w:r>
+      <w:r>
+        <w:t xml:space="preserve">Adolph et al. (2020)</w:t>
+      </w:r>
+      <w:r>
+        <w:t xml:space="preserve"> </w:t>
+      </w:r>
+      <w:r>
+        <w:t xml:space="preserve">and</w:t>
+      </w:r>
+      <w:r>
+        <w:t xml:space="preserve"> </w:t>
+      </w:r>
+      <w:r>
+        <w:t xml:space="preserve">Baccini and Brodeur (2020)</w:t>
+      </w:r>
+      <w:r>
+        <w:t xml:space="preserve"> </w:t>
+      </w:r>
+      <w:r>
+        <w:t xml:space="preserve">who find political affiliation of a governor influences the kind and timing of stringency measures, we include this measure as an additional proxy for the desire of citizens of a state for prevention measures. We expect that Republican Governors would be less likely to implement highly stringent measures in light of other values. Our choice of a variable for the Governor’s political party references the fact that most preventative measures have been enacted by executive order and not by legislative action. These measures were taken from the US Census American Community Survey (2019), the Bureau of Economic Analysis, and the Bureau of Labor Statistics. Data on the political party of the Governor was taken from ballotpedia.org (accessed Nov. 12, 2020). Other controls, like race, poverty and education level also have impacts that support previous research</w:t>
+      </w:r>
+      <w:r>
+        <w:t xml:space="preserve"> </w:t>
+      </w:r>
+      <w:r>
+        <w:t xml:space="preserve">(Townsend, Kyle, and Stanford 2020; Yancy 2020)</w:t>
+      </w:r>
+      <w:r>
+        <w:t xml:space="preserve">.</w:t>
+      </w:r>
+    </w:p>
+    <w:p>
+      <w:pPr>
+        <w:pStyle w:val="BodyText"/>
+      </w:pPr>
+      <w:r>
+        <w:t xml:space="preserve">Column 2 of Table III shows similar results to our first specification. Stringency lowers new cases by 5.38 per million, social capital adds to new cases by about 31 per million, and the social capital and stringency interaction term lowers new cases by .641 per million.</w:t>
+      </w:r>
+    </w:p>
+    <w:p>
+      <w:pPr>
+        <w:pStyle w:val="BodyText"/>
+      </w:pPr>
+      <w:r>
+        <w:t xml:space="preserve">Column 3 of Table III—the two-way fixed effects specification—shows similar results. A higher level of stringency decreases new cases by 3.94 per million. The social capital and stringency interaction term lowers new cases by an additional .568 per million. Unfortunately, column 3 requires us to drop our time-invariant social capital dummy variables to account for the cross-sectional variation.</w:t>
+      </w:r>
+    </w:p>
+    <w:p>
+      <w:pPr>
+        <w:pStyle w:val="BodyText"/>
+      </w:pPr>
+      <w:r>
+        <w:t xml:space="preserve">The sign, magnitude, and statistical significance of our main variables of interest remain remarkably similar across all three specifications. This suggests stringency, social capital, and the interaction of stringency and social capital are important factors that influence the spread of COVID-19. Our results do not qualitatively differ as we control for two-way fixed effects (in specification 3) and relevant, observable proxies (in specification 2).</w:t>
+      </w:r>
+    </w:p>
+    <w:p>
+      <w:pPr>
+        <w:pStyle w:val="BodyText"/>
+      </w:pPr>
+      <w:r>
+        <w:t xml:space="preserve">To interpret the meaning of our results—consistent withTable I—Table IV shows the change in daily, new cases using specification 3 of Table III across different levels of social capital and the desire for prevention relative to the typical values of each. We measure high and low prevention at the first, second, and third quartiles, and we measure strong and weak social capital at two standard deviations above and below the mean. The whole numbers in Table IV represent deviations away from the typical desire for prevention and the typical level of social capital; and the typical state shows no change in daily, new cases.</w:t>
+      </w:r>
+    </w:p>
+    <w:p>
+      <w:pPr>
+        <w:pStyle w:val="BodyText"/>
+      </w:pPr>
+      <w:r>
+        <w:t xml:space="preserve">Table IV suggests that states with a higher value for prevention (relative to the average value of prevention) experienced a larger reduction in new cases; states with a lower value for prevention (relative to the average value of prevention) mostly experienced additional new cases. States with a higher value of prevention</w:t>
+      </w:r>
+      <w:r>
+        <w:t xml:space="preserve"> </w:t>
+      </w:r>
+      <w:r>
+        <w:rPr>
+          <w:iCs/>
+          <w:i/>
+        </w:rPr>
+        <w:t xml:space="preserve">and</w:t>
+      </w:r>
+      <w:r>
+        <w:t xml:space="preserve"> </w:t>
+      </w:r>
+      <w:r>
+        <w:t xml:space="preserve">a stronger level of social capital experienced the largest reduction in new daily cases per million. That is, these states experienced approximately 81 fewer new cases relative to states with an average desire for prevention and the average level of social capital. States with a lower value of prevention and a lower level of social capital experienced 60 additional cases per million.</w:t>
+      </w:r>
+    </w:p>
+    <w:p>
+      <w:pPr>
+        <w:pStyle w:val="BodyText"/>
+      </w:pPr>
+      <w:r>
+        <w:t xml:space="preserve">We use specification 3 (over specification 2) to directly show the interdependent effects desire for prevention and social capital plays.</w:t>
+      </w:r>
+      <w:r>
+        <w:rPr>
+          <w:rStyle w:val="FootnoteReference"/>
+        </w:rPr>
+        <w:footnoteReference w:id="32"/>
+      </w:r>
+      <w:r>
+        <w:t xml:space="preserve"> </w:t>
+      </w:r>
+      <w:r>
+        <w:t xml:space="preserve">Specification 2 is a relevant model as it accounts for the additional, marginal factors that might influence daily new cases, but there is no way to account for the variation in covariates by state in a single, easily interpretable graph. For example, the percentage of a state that reports fair or poor health and greater than 65 years old are covariates that could influence both the value for prevention and the level of social capital. While we find that these are relevant explanatory variables, as shown in specification 2, they cannot be included in a two-by-two matrix followingTable I. In any event, Table III shows that stringency, social capital, and the interaction between those two factors are still relevant.</w:t>
+      </w:r>
+    </w:p>
+    <w:p>
+      <w:pPr>
+        <w:pStyle w:val="BodyText"/>
+      </w:pPr>
+      <w:r>
+        <w:t xml:space="preserve">To see whether particular components of social capital are more or less relevant, Table V presents the same specification found in column 3 of Table III but accounting for the measured components of social capital. These components include family unity, family interaction, social support, community health, institutional health, collective efficacy, and philanthropic health. Stringency remains negative and statistically significant. All subcomponents except philanthropic health are statistically significant; all of these are significant at 1%, but collective efficacy is significant at 5%. The interaction between stringency and family unity, social support, community health, and collective efficacy are negative, which suggests the interaction decreases the spread of COVID-19. The interaction between stringency and family interaction and institutional health are positive, which suggests the interaction increases the spread of COVID-19.</w:t>
+      </w:r>
+    </w:p>
+    <w:p>
+      <w:pPr>
+        <w:pStyle w:val="BodyText"/>
+      </w:pPr>
+      <w:r>
+        <w:t xml:space="preserve">Table VI re-estimates specification 3 of Table III with alternative measures of social capital from the existing literature. These measures include: the SCP version of Penn State Index (2014), the Putnam Index (2000), the Alesina &amp; La Ferrara social capital group (2000), and the Family Prosperity index reported in columns 2, 3, 4, respectively. All of these measures were taken from the JEC Social Capital Project. Our main results are consistent in sign and statistical significance across these measures of social capital.</w:t>
+      </w:r>
+    </w:p>
+    <w:bookmarkEnd w:id="33"/>
+    <w:bookmarkStart w:id="35" w:name="discussion-and-conclusion"/>
+    <w:p>
+      <w:pPr>
+        <w:pStyle w:val="Heading1"/>
+      </w:pPr>
+      <w:r>
+        <w:t xml:space="preserve">Discussion and Conclusion</w:t>
+      </w:r>
+    </w:p>
+    <w:p>
+      <w:pPr>
+        <w:pStyle w:val="FirstParagraph"/>
+      </w:pPr>
+      <w:r>
+        <w:t xml:space="preserve">Our framework advances literature in economics and in public health by formally analyzing the interaction between formal and informal rules related to infectious diseases in the context of COVID-19 in the United States. We show that people stifle the spread of COVID-19 when they value prevention and when they have stronger social capital.</w:t>
+      </w:r>
+    </w:p>
+    <w:p>
+      <w:pPr>
+        <w:pStyle w:val="BodyText"/>
+      </w:pPr>
+      <w:r>
+        <w:t xml:space="preserve">Moreover, disease prevention policies focusing primarily on formal, stringent measures are misguided because of diminishing effectiveness and especially when individuals increase their values for prevention and the strength of their social capital.</w:t>
+      </w:r>
+      <w:r>
+        <w:rPr>
+          <w:rStyle w:val="FootnoteReference"/>
+        </w:rPr>
+        <w:footnoteReference w:id="34"/>
+      </w:r>
+      <w:r>
+        <w:t xml:space="preserve"> </w:t>
+      </w:r>
+      <w:r>
+        <w:t xml:space="preserve">Studies examining the role social capital plays in prevention should also account for the values people have regarding public health. There are likely to be relevant interaction effects between the values people have and their formal and informal rules.</w:t>
+      </w:r>
+    </w:p>
+    <w:p>
+      <w:pPr>
+        <w:pStyle w:val="BodyText"/>
+      </w:pPr>
+      <w:r>
+        <w:t xml:space="preserve">While we show the interaction between social capital and the value for prevention lowers the spread of COVID-19, there are no clear policy levers. No one person or group has the ability to alter social capital or maintain the effectiveness of stringent policies given individual values. Social capital emerges when individuals value participating in social interactions; it is not clear how governmental officials, let alone public health officials, can know of or can influence such values and interactions. If officials could alter social capital, our results suggest such policies would be effective only when people already value prevention. However, there is one policy-related silver lining related to the tradeoff between health and income, following</w:t>
+      </w:r>
+      <w:r>
+        <w:t xml:space="preserve"> </w:t>
+      </w:r>
+      <w:r>
+        <w:t xml:space="preserve">(Besley and Stern 2020)</w:t>
+      </w:r>
+      <w:r>
+        <w:t xml:space="preserve">. Our results suggest that states with stronger values for prevention and stronger social capital face a flatter—and potentially rising—policy mix curve. That is, states could experience additional reductions in new cases and less of a burden to economic and social activities when people value prevention and they have stronger social capital. Alternatively, public health policy can focus on the provision of quality information about COVID-19 transmission, as well as encouraging individuals to seek out relevant tests. Such measures encourage individuals to make decisions and</w:t>
+      </w:r>
+      <w:r>
+        <w:t xml:space="preserve"> </w:t>
+      </w:r>
+      <w:r>
+        <w:rPr>
+          <w:iCs/>
+          <w:i/>
+        </w:rPr>
+        <w:t xml:space="preserve">invest</w:t>
+      </w:r>
+      <w:r>
+        <w:t xml:space="preserve"> </w:t>
+      </w:r>
+      <w:r>
+        <w:t xml:space="preserve">in existing social ties according to their values.</w:t>
+      </w:r>
+    </w:p>
+    <w:p>
+      <w:pPr>
+        <w:pStyle w:val="BodyText"/>
+      </w:pPr>
+      <w:r>
+        <w:t xml:space="preserve">Future research should study the extent to which social capital erodes over time particularly because of formal rules that prevent interactions. That is, while we find social capital supports the values people have for disease prevention, the related formal rules people also use might begin to extinguish the meaningful parts of social capital given a longer duration or additional severity. This is especially once we recognize the cultural context within which social capital emerges, i.e., human interactions and the norms of proper behavior that develop. Formal rules that make such interactions more costly are likely to alter the costs and benefits people face such that existing social capital erodes</w:t>
+      </w:r>
+      <w:r>
+        <w:t xml:space="preserve"> </w:t>
+      </w:r>
+      <w:r>
+        <w:t xml:space="preserve">(Carilli, Coyne, and Leeson 2008)</w:t>
+      </w:r>
+      <w:r>
+        <w:t xml:space="preserve"> </w:t>
+      </w:r>
+      <w:r>
+        <w:t xml:space="preserve">and alternative kinds of social capital will arise. Indeed, if formal rules prevent interactions that would have otherwise taken place, individuals realize less of a benefit from maintaining existing social ties.</w:t>
+      </w:r>
+    </w:p>
+    <w:bookmarkEnd w:id="35"/>
+    <w:bookmarkStart w:id="145" w:name="references"/>
+    <w:p>
+      <w:pPr>
+        <w:pStyle w:val="Heading1"/>
+      </w:pPr>
+      <w:r>
+        <w:t xml:space="preserve">References</w:t>
+      </w:r>
+    </w:p>
+    <w:bookmarkStart w:id="144" w:name="refs"/>
+    <w:bookmarkStart w:id="37" w:name="ref-acemoglu_disease_2007"/>
+    <w:p>
+      <w:pPr>
+        <w:pStyle w:val="Bibliography"/>
+      </w:pPr>
+      <w:r>
+        <w:t xml:space="preserve">Acemoglu, Daron, and Simon Johnson. 2007.</w:t>
+      </w:r>
+      <w:r>
+        <w:t xml:space="preserve"> </w:t>
+      </w:r>
+      <w:r>
+        <w:t xml:space="preserve">“Disease and</w:t>
+      </w:r>
+      <w:r>
+        <w:t xml:space="preserve"> </w:t>
+      </w:r>
+      <w:r>
+        <w:t xml:space="preserve">Development</w:t>
+      </w:r>
+      <w:r>
+        <w:t xml:space="preserve">:</w:t>
+      </w:r>
+      <w:r>
+        <w:t xml:space="preserve"> </w:t>
+      </w:r>
+      <w:r>
+        <w:t xml:space="preserve">The</w:t>
+      </w:r>
+      <w:r>
+        <w:t xml:space="preserve"> </w:t>
+      </w:r>
+      <w:r>
+        <w:t xml:space="preserve">Effect</w:t>
+      </w:r>
+      <w:r>
+        <w:t xml:space="preserve"> </w:t>
+      </w:r>
+      <w:r>
+        <w:t xml:space="preserve">of</w:t>
+      </w:r>
+      <w:r>
+        <w:t xml:space="preserve"> </w:t>
+      </w:r>
+      <w:r>
+        <w:t xml:space="preserve">Life</w:t>
+      </w:r>
+      <w:r>
+        <w:t xml:space="preserve"> </w:t>
+      </w:r>
+      <w:r>
+        <w:t xml:space="preserve">Expectancy</w:t>
+      </w:r>
+      <w:r>
+        <w:t xml:space="preserve"> </w:t>
+      </w:r>
+      <w:r>
+        <w:t xml:space="preserve">on</w:t>
+      </w:r>
+      <w:r>
+        <w:t xml:space="preserve"> </w:t>
+      </w:r>
+      <w:r>
         <w:t xml:space="preserve">Economic</w:t>
       </w:r>
       <w:r>
-        <w:rPr>
-          <w:iCs/>
-          <w:i/>
-        </w:rPr>
-        <w:t xml:space="preserve"> </w:t>
-      </w:r>
-      <w:r>
-        <w:rPr>
-          <w:iCs/>
-          <w:i/>
-        </w:rPr>
-        <w:t xml:space="preserve">Committee</w:t>
-      </w:r>
-      <w:r>
-        <w:t xml:space="preserve"> </w:t>
-      </w:r>
-      <w:r>
-        <w:t xml:space="preserve">n.d.)</w:t>
-      </w:r>
-      <w:r>
-        <w:t xml:space="preserve">. This project provides us with a state-level social capital index, which uses a set of specific measures in categories such as family unity, family interaction, social support, community health, institutional health, collective efficacy, and philanthropic health. The aggregate measure is then calculated as a deviation from a mean score, normalized to 0.</w:t>
-      </w:r>
-    </w:p>
-    <w:p>
-      <w:pPr>
-        <w:pStyle w:val="BodyText"/>
-      </w:pPr>
-      <w:r>
-        <w:t xml:space="preserve">Our sample of state-level data supports the following characterization. The mean household income was $56,031; the median percent of people with a B.A. degree was 29%; the median percent of people who reported they were in poor or fair health was about 16%; the median percent of Black or African American people was about 7%; a mean population density of about 407 people per square mile; and a mean rural population of about 26%.Table II presents standard descriptive statistics for our sample of state-level data. Republican Governor is a dummy variable.</w:t>
-      </w:r>
-    </w:p>
-    <w:p>
-      <w:pPr>
-        <w:pStyle w:val="BodyText"/>
-      </w:pPr>
-      <w:r>
-        <w:t xml:space="preserve">Table 3 presents results for the basic model and subsequent specifications for our balanced panel of daily data from March 1, 2020 to April 4, 2021 across fifty states and the District of Columbia. Column 1 estimates equation 1 using a within model that includes period fixed effects; column 2 includes relevant control variables; and column 3 includes both cross-sectional and period fixed effects to account for cross-sectional differences between states. For all models we report clustered standard errors.</w:t>
-      </w:r>
-    </w:p>
-    <w:p>
-      <w:pPr>
-        <w:pStyle w:val="BodyText"/>
-      </w:pPr>
-      <w:r>
-        <w:t xml:space="preserve">Column 1 in Table III provides the empirical results of equation 1 and supports our initial propositions. A one unit increase in daily stringency, which we suggest is indicative of the values people have for disease prevention, reduces new cases by 4.48 per million. A one unit increase in social capital adds about 26 new cases per million.</w:t>
-      </w:r>
-    </w:p>
-    <w:p>
-      <w:pPr>
-        <w:pStyle w:val="BodyText"/>
-      </w:pPr>
-      <w:r>
-        <w:t xml:space="preserve">More importantly, states with a higher level of social capital and a higher level of daily stringency reduce new cases by about .87 per million. This multiplicative impact suggests that states with higher levels of social capital</w:t>
-      </w:r>
-      <w:r>
-        <w:t xml:space="preserve"> </w:t>
-      </w:r>
-      <w:r>
-        <w:rPr>
-          <w:iCs/>
-          <w:i/>
-        </w:rPr>
-        <w:t xml:space="preserve">and</w:t>
-      </w:r>
-      <w:r>
-        <w:t xml:space="preserve"> </w:t>
-      </w:r>
-      <w:r>
-        <w:t xml:space="preserve">higher stringency responded more collectively and slowed daily disease spread at a higher rate than those states with lower levels of social capital but with similar levels of stringency.</w:t>
-      </w:r>
-    </w:p>
-    <w:p>
-      <w:pPr>
-        <w:pStyle w:val="BodyText"/>
-      </w:pPr>
-      <w:r>
-        <w:t xml:space="preserve">These results support our earlier propositions. That is, stringency is statistically significant and negative, supporting Proposition 1, e.g., people who value prevention will see lower prevalence on average. The positive and significant coefficient on social capital supports Proposition 2 that stronger social capital leads to higher prevalence, which supports the notion that social capital encourages physical interactions and social gatherings. Finally, the negative and significant value on the interaction term supports Proposition 3, that states with higher levels of stringency and higher rates of social capital will have an even larger reduction in new cases.</w:t>
-      </w:r>
-    </w:p>
-    <w:p>
-      <w:pPr>
-        <w:pStyle w:val="BodyText"/>
-      </w:pPr>
-      <w:r>
-        <w:t xml:space="preserve">Column 2 replicates the specification found in column 1, but with a number of time-invariant variables as proxies for cross-sectional variation. These variables control for factors that could possibly influence prevalence, as well as a state’s desire for prevention. These control variables are household income, population density, average temperature, political affiliation of a state’s governor, and the percentage of a state’s population with a bachelor’s degree, in fair or poor health, who are African American, who are older than 65, and who live in rural areas. Column 2 also includes a measure for the political affiliation of the governor. Following</w:t>
-      </w:r>
-      <w:r>
-        <w:t xml:space="preserve"> </w:t>
-      </w:r>
-      <w:r>
-        <w:t xml:space="preserve">Adolph et al. (2020)</w:t>
-      </w:r>
-      <w:r>
-        <w:t xml:space="preserve"> </w:t>
-      </w:r>
-      <w:r>
-        <w:t xml:space="preserve">and</w:t>
-      </w:r>
-      <w:r>
-        <w:t xml:space="preserve"> </w:t>
-      </w:r>
-      <w:r>
-        <w:t xml:space="preserve">Baccini and Brodeur (2020)</w:t>
-      </w:r>
-      <w:r>
-        <w:t xml:space="preserve"> </w:t>
-      </w:r>
-      <w:r>
-        <w:t xml:space="preserve">who find political affiliation of a governor influences the kind and timing of stringency measures, we include this measure as an additional proxy for the desire of citizens of a state for prevention measures. We expect that Republican Governors would be less likely to implement highly stringent measures in light of other values. Our choice of a variable for the Governor’s political party references the fact that most preventative measures have been enacted by executive order and not by legislative action. These measures were taken from the US Census American Community Survey (2019), the Bureau of Economic Analysis, and the Bureau of Labor Statistics. Data on the political party of the Governor was taken from ballotpedia.org (accessed Nov. 12, 2020). Other controls, like race, poverty and education level also have impacts that support previous research</w:t>
-      </w:r>
-      <w:r>
-        <w:t xml:space="preserve"> </w:t>
-      </w:r>
-      <w:r>
-        <w:t xml:space="preserve">(Townsend, Kyle, and Stanford 2020; Yancy 2020)</w:t>
-      </w:r>
-      <w:r>
-        <w:t xml:space="preserve">.</w:t>
-      </w:r>
-    </w:p>
-    <w:p>
-      <w:pPr>
-        <w:pStyle w:val="BodyText"/>
-      </w:pPr>
-      <w:r>
-        <w:t xml:space="preserve">Column 2 of Table III shows similar results to our first specification. Stringency lowers new cases by 5.38 per million, social capital adds to new cases by about 31 per million, and the social capital and stringency interaction term lowers new cases by .641 per million.</w:t>
-      </w:r>
-    </w:p>
-    <w:p>
-      <w:pPr>
-        <w:pStyle w:val="BodyText"/>
-      </w:pPr>
-      <w:r>
-        <w:t xml:space="preserve">Column 3 of Table III—the two-way fixed effects specification—shows similar results. A higher level of stringency decreases new cases by 3.94 per million. The social capital and stringency interaction term lowers new cases by an additional .568 per million. Unfortunately, column 3 requires us to drop our time-invariant social capital dummy variables to account for the cross-sectional variation.</w:t>
-      </w:r>
-    </w:p>
-    <w:p>
-      <w:pPr>
-        <w:pStyle w:val="BodyText"/>
-      </w:pPr>
-      <w:r>
-        <w:t xml:space="preserve">The sign, magnitude, and statistical significance of our main variables of interest remain remarkably similar across all three specifications. This suggests stringency, social capital, and the interaction of stringency and social capital are important factors that influence the spread of COVID-19. Our results do not qualitatively differ as we control for two-way fixed effects (in specification 3) and relevant, observable proxies (in specification 2).</w:t>
-      </w:r>
-    </w:p>
-    <w:p>
-      <w:pPr>
-        <w:pStyle w:val="BodyText"/>
-      </w:pPr>
-      <w:r>
-        <w:t xml:space="preserve">To interpret the meaning of our results—consistent withTable I—Table IV shows the change in daily, new cases using specification 3 of Table III across different levels of social capital and the desire for prevention relative to the typical values of each. We measure high and low prevention at the first, second, and third quartiles, and we measure strong and weak social capital at two standard deviations above and below the mean. The whole numbers in Table IV represent deviations away from the typical desire for prevention and the typical level of social capital; and the typical state shows no change in daily, new cases.</w:t>
-      </w:r>
-    </w:p>
-    <w:p>
-      <w:pPr>
-        <w:pStyle w:val="BodyText"/>
-      </w:pPr>
-      <w:r>
-        <w:t xml:space="preserve">Table IV suggests that states with a higher value for prevention (relative to the average value of prevention) experienced a larger reduction in new cases; states with a lower value for prevention (relative to the average value of prevention) mostly experienced additional new cases. States with a higher value of prevention</w:t>
-      </w:r>
-      <w:r>
-        <w:t xml:space="preserve"> </w:t>
-      </w:r>
-      <w:r>
-        <w:rPr>
-          <w:iCs/>
-          <w:i/>
-        </w:rPr>
-        <w:t xml:space="preserve">and</w:t>
-      </w:r>
-      <w:r>
-        <w:t xml:space="preserve"> </w:t>
-      </w:r>
-      <w:r>
-        <w:t xml:space="preserve">a stronger level of social capital experienced the largest reduction in new daily cases per million. That is, these states experienced approximately 81 fewer new cases relative to states with an average desire for prevention and the average level of social capital. States with a lower value of prevention and a lower level of social capital experienced 60 additional cases per million.</w:t>
-      </w:r>
-    </w:p>
-    <w:p>
-      <w:pPr>
-        <w:pStyle w:val="BodyText"/>
-      </w:pPr>
-      <w:r>
-        <w:t xml:space="preserve">We use specification 3 (over specification 2) to directly show the interdependent effects desire for prevention and social capital plays.</w:t>
-      </w:r>
-      <w:r>
-        <w:rPr>
-          <w:rStyle w:val="FootnoteReference"/>
-        </w:rPr>
-        <w:footnoteReference w:id="30"/>
-      </w:r>
-      <w:r>
-        <w:t xml:space="preserve"> </w:t>
-      </w:r>
-      <w:r>
-        <w:t xml:space="preserve">Specification 2 is a relevant model as it accounts for the additional, marginal factors that might influence daily new cases, but there is no way to account for the variation in covariates by state in a single, easily interpretable graph. For example, the percentage of a state that reports fair or poor health and greater than 65 years old are covariates that could influence both the value for prevention and the level of social capital. While we find that these are relevant explanatory variables, as shown in specification 2, they cannot be included in a two-by-two matrix followingTable I. In any event, Table III shows that stringency, social capital, and the interaction between those two factors are still relevant.</w:t>
-      </w:r>
-    </w:p>
-    <w:p>
-      <w:pPr>
-        <w:pStyle w:val="BodyText"/>
-      </w:pPr>
-      <w:r>
-        <w:t xml:space="preserve">To see whether particular components of social capital are more or less relevant, Table V presents the same specification found in column 3 of Table III but accounting for the measured components of social capital. These components include family unity, family interaction, social support, community health, institutional health, collective efficacy, and philanthropic health. Stringency remains negative and statistically significant. All subcomponents except philanthropic health are statistically significant; all of these are significant at 1%, but collective efficacy is significant at 5%. The interaction between stringency and family unity, social support, community health, and collective efficacy are negative, which suggests the interaction decreases the spread of COVID-19. The interaction between stringency and family interaction and institutional health are positive, which suggests the interaction increases the spread of COVID-19.</w:t>
-      </w:r>
-    </w:p>
-    <w:p>
-      <w:pPr>
-        <w:pStyle w:val="BodyText"/>
-      </w:pPr>
-      <w:r>
-        <w:t xml:space="preserve">Table VI re-estimates specification 3 of Table III with alternative measures of social capital from the existing literature. These measures include: the SCP version of Penn State Index (2014), the Putnam Index (2000), the Alesina &amp; La Ferrara social capital group (2000), and the Family Prosperity index reported in columns 2, 3, 4, respectively. All of these measures were taken from the JEC Social Capital Project. Our main results are consistent in sign and statistical significance across these measures of social capital.</w:t>
-      </w:r>
-    </w:p>
-    <w:bookmarkEnd w:id="31"/>
-    <w:bookmarkStart w:id="33" w:name="discussion-and-conclusion"/>
-    <w:p>
-      <w:pPr>
-        <w:pStyle w:val="Heading1"/>
-      </w:pPr>
-      <w:r>
-        <w:t xml:space="preserve">Discussion and Conclusion</w:t>
-      </w:r>
-    </w:p>
-    <w:p>
-      <w:pPr>
-        <w:pStyle w:val="FirstParagraph"/>
-      </w:pPr>
-      <w:r>
-        <w:t xml:space="preserve">Our framework advances literature in economics and in public health by formally analyzing the interaction between formal and informal rules related to infectious diseases in the context of COVID-19 in the United States. We show that people stifle the spread of COVID-19 when they value prevention and when they have stronger social capital.</w:t>
-      </w:r>
-    </w:p>
-    <w:p>
-      <w:pPr>
-        <w:pStyle w:val="BodyText"/>
-      </w:pPr>
-      <w:r>
-        <w:t xml:space="preserve">Moreover, disease prevention policies focusing primarily on formal, stringent measures are misguided because of diminishing effectiveness and especially when individuals increase their values for prevention and the strength of their social capital.</w:t>
-      </w:r>
-      <w:r>
-        <w:rPr>
-          <w:rStyle w:val="FootnoteReference"/>
-        </w:rPr>
-        <w:footnoteReference w:id="32"/>
-      </w:r>
-      <w:r>
-        <w:t xml:space="preserve"> </w:t>
-      </w:r>
-      <w:r>
-        <w:t xml:space="preserve">Studies examining the role social capital plays in prevention should also account for the values people have regarding public health. There are likely to be relevant interaction effects between the values people have and their formal and informal rules.</w:t>
-      </w:r>
-    </w:p>
-    <w:p>
-      <w:pPr>
-        <w:pStyle w:val="BodyText"/>
-      </w:pPr>
-      <w:r>
-        <w:t xml:space="preserve">While we show the interaction between social capital and the value for prevention lowers the spread of COVID-19, there are no clear policy levers. No one person or group has the ability to alter social capital or maintain the effectiveness of stringent policies given individual values. Social capital emerges when individuals value participating in social interactions; it is not clear how governmental officials, let alone public health officials, can know of or can influence such values and interactions. If officials could alter social capital, our results suggest such policies would be effective only when people already value prevention. However, there is one policy-related silver lining related to the tradeoff between health and income, following</w:t>
-      </w:r>
-      <w:r>
-        <w:t xml:space="preserve"> </w:t>
-      </w:r>
-      <w:r>
-        <w:t xml:space="preserve">(Besley and Stern 2020)</w:t>
-      </w:r>
-      <w:r>
-        <w:t xml:space="preserve">. Our results suggest that states with stronger values for prevention and stronger social capital face a flatter—and potentially rising—policy mix curve. That is, states could experience additional reductions in new cases and less of a burden to economic and social activities when people value prevention and they have stronger social capital. Alternatively, public health policy can focus on the provision of quality information about COVID-19 transmission, as well as encouraging individuals to seek out relevant tests. Such measures encourage individuals to make decisions and</w:t>
-      </w:r>
-      <w:r>
-        <w:t xml:space="preserve"> </w:t>
-      </w:r>
-      <w:r>
-        <w:rPr>
-          <w:iCs/>
-          <w:i/>
-        </w:rPr>
-        <w:t xml:space="preserve">invest</w:t>
-      </w:r>
-      <w:r>
-        <w:t xml:space="preserve"> </w:t>
-      </w:r>
-      <w:r>
-        <w:t xml:space="preserve">in existing social ties according to their values.</w:t>
-      </w:r>
-    </w:p>
-    <w:p>
-      <w:pPr>
-        <w:pStyle w:val="BodyText"/>
-      </w:pPr>
-      <w:r>
-        <w:t xml:space="preserve">Future research should study the extent to which social capital erodes over time particularly because of formal rules that prevent interactions. That is, while we find social capital supports the values people have for disease prevention, the related formal rules people also use might begin to extinguish the meaningful parts of social capital given a longer duration or additional severity. This is especially once we recognize the cultural context within which social capital emerges, i.e., human interactions and the norms of proper behavior that develop. Formal rules that make such interactions more costly are likely to alter the costs and benefits people face such that existing social capital erodes</w:t>
-      </w:r>
-      <w:r>
-        <w:t xml:space="preserve"> </w:t>
-      </w:r>
-      <w:r>
-        <w:t xml:space="preserve">(Carilli, Coyne, and Leeson 2008)</w:t>
-      </w:r>
-      <w:r>
-        <w:t xml:space="preserve"> </w:t>
-      </w:r>
-      <w:r>
-        <w:t xml:space="preserve">and alternative kinds of social capital will arise. Indeed, if formal rules prevent interactions that would have otherwise taken place, individuals realize less of a benefit from maintaining existing social ties.</w:t>
-      </w:r>
-    </w:p>
-    <w:bookmarkEnd w:id="33"/>
-    <w:bookmarkStart w:id="140" w:name="references"/>
-    <w:p>
-      <w:pPr>
-        <w:pStyle w:val="Heading1"/>
-      </w:pPr>
-      <w:r>
-        <w:t xml:space="preserve">References</w:t>
-      </w:r>
-    </w:p>
-    <w:bookmarkStart w:id="139" w:name="refs"/>
-    <w:bookmarkStart w:id="35" w:name="ref-acemoglu_disease_2007"/>
-    <w:p>
-      <w:pPr>
-        <w:pStyle w:val="Bibliography"/>
-      </w:pPr>
-      <w:r>
-        <w:t xml:space="preserve">Acemoglu, Daron, and Simon Johnson. 2007.</w:t>
-      </w:r>
-      <w:r>
-        <w:t xml:space="preserve"> </w:t>
-      </w:r>
-      <w:r>
-        <w:t xml:space="preserve">“Disease and</w:t>
-      </w:r>
-      <w:r>
-        <w:t xml:space="preserve"> </w:t>
-      </w:r>
-      <w:r>
-        <w:t xml:space="preserve">Development</w:t>
-      </w:r>
-      <w:r>
-        <w:t xml:space="preserve">:</w:t>
-      </w:r>
-      <w:r>
-        <w:t xml:space="preserve"> </w:t>
-      </w:r>
-      <w:r>
-        <w:t xml:space="preserve">The</w:t>
-      </w:r>
-      <w:r>
-        <w:t xml:space="preserve"> </w:t>
-      </w:r>
-      <w:r>
-        <w:t xml:space="preserve">Effect</w:t>
-      </w:r>
-      <w:r>
-        <w:t xml:space="preserve"> </w:t>
-      </w:r>
-      <w:r>
-        <w:t xml:space="preserve">of</w:t>
-      </w:r>
-      <w:r>
-        <w:t xml:space="preserve"> </w:t>
-      </w:r>
-      <w:r>
-        <w:t xml:space="preserve">Life</w:t>
-      </w:r>
-      <w:r>
-        <w:t xml:space="preserve"> </w:t>
-      </w:r>
-      <w:r>
-        <w:t xml:space="preserve">Expectancy</w:t>
-      </w:r>
-      <w:r>
-        <w:t xml:space="preserve"> </w:t>
-      </w:r>
-      <w:r>
-        <w:t xml:space="preserve">on</w:t>
-      </w:r>
-      <w:r>
-        <w:t xml:space="preserve"> </w:t>
-      </w:r>
-      <w:r>
-        <w:t xml:space="preserve">Economic</w:t>
-      </w:r>
-      <w:r>
         <w:t xml:space="preserve"> </w:t>
       </w:r>
       <w:r>
@@ -4637,7 +4678,7 @@
       <w:r>
         <w:t xml:space="preserve"> </w:t>
       </w:r>
-      <w:hyperlink r:id="rId34">
+      <w:hyperlink r:id="rId36">
         <w:r>
           <w:rPr>
             <w:rStyle w:val="Hyperlink"/>
@@ -4649,8 +4690,8 @@
         <w:t xml:space="preserve">.</w:t>
       </w:r>
     </w:p>
-    <w:bookmarkEnd w:id="35"/>
-    <w:bookmarkStart w:id="37" w:name="ref-acemoglu_disease_2014"/>
+    <w:bookmarkEnd w:id="37"/>
+    <w:bookmarkStart w:id="39" w:name="ref-acemoglu_disease_2014"/>
     <w:p>
       <w:pPr>
         <w:pStyle w:val="Bibliography"/>
@@ -4737,7 +4778,7 @@
       <w:r>
         <w:t xml:space="preserve"> </w:t>
       </w:r>
-      <w:hyperlink r:id="rId36">
+      <w:hyperlink r:id="rId38">
         <w:r>
           <w:rPr>
             <w:rStyle w:val="Hyperlink"/>
@@ -4749,8 +4790,8 @@
         <w:t xml:space="preserve">.</w:t>
       </w:r>
     </w:p>
-    <w:bookmarkEnd w:id="37"/>
-    <w:bookmarkStart w:id="39" w:name="ref-adolph_pandemic_2020"/>
+    <w:bookmarkEnd w:id="39"/>
+    <w:bookmarkStart w:id="41" w:name="ref-adolph_pandemic_2020"/>
     <w:p>
       <w:pPr>
         <w:pStyle w:val="Bibliography"/>
@@ -4840,7 +4881,7 @@
       <w:r>
         <w:t xml:space="preserve"> </w:t>
       </w:r>
-      <w:hyperlink r:id="rId38">
+      <w:hyperlink r:id="rId40">
         <w:r>
           <w:rPr>
             <w:rStyle w:val="Hyperlink"/>
@@ -4852,8 +4893,8 @@
         <w:t xml:space="preserve">.</w:t>
       </w:r>
     </w:p>
-    <w:bookmarkEnd w:id="39"/>
-    <w:bookmarkStart w:id="41" w:name="ref-baccini_explaining_2020"/>
+    <w:bookmarkEnd w:id="41"/>
+    <w:bookmarkStart w:id="43" w:name="ref-baccini_explaining_2020"/>
     <w:p>
       <w:pPr>
         <w:pStyle w:val="Bibliography"/>
@@ -4940,7 +4981,7 @@
       <w:r>
         <w:t xml:space="preserve"> </w:t>
       </w:r>
-      <w:hyperlink r:id="rId40">
+      <w:hyperlink r:id="rId42">
         <w:r>
           <w:rPr>
             <w:rStyle w:val="Hyperlink"/>
@@ -4952,8 +4993,8 @@
         <w:t xml:space="preserve">.</w:t>
       </w:r>
     </w:p>
-    <w:bookmarkEnd w:id="41"/>
-    <w:bookmarkStart w:id="43" w:name="ref-bartscher_social_2020"/>
+    <w:bookmarkEnd w:id="43"/>
+    <w:bookmarkStart w:id="45" w:name="ref-bartscher_social_2020"/>
     <w:p>
       <w:pPr>
         <w:pStyle w:val="Bibliography"/>
@@ -5036,7 +5077,7 @@
       <w:r>
         <w:t xml:space="preserve"> </w:t>
       </w:r>
-      <w:hyperlink r:id="rId42">
+      <w:hyperlink r:id="rId44">
         <w:r>
           <w:rPr>
             <w:rStyle w:val="Hyperlink"/>
@@ -5048,8 +5089,8 @@
         <w:t xml:space="preserve">.</w:t>
       </w:r>
     </w:p>
-    <w:bookmarkEnd w:id="43"/>
-    <w:bookmarkStart w:id="45" w:name="ref-baumol_entrepreneurship_1990"/>
+    <w:bookmarkEnd w:id="45"/>
+    <w:bookmarkStart w:id="47" w:name="ref-baumol_entrepreneurship_1990"/>
     <w:p>
       <w:pPr>
         <w:pStyle w:val="Bibliography"/>
@@ -5109,7 +5150,7 @@
       <w:r>
         <w:t xml:space="preserve"> </w:t>
       </w:r>
-      <w:hyperlink r:id="rId44">
+      <w:hyperlink r:id="rId46">
         <w:r>
           <w:rPr>
             <w:rStyle w:val="Hyperlink"/>
@@ -5121,8 +5162,8 @@
         <w:t xml:space="preserve">.</w:t>
       </w:r>
     </w:p>
-    <w:bookmarkEnd w:id="45"/>
-    <w:bookmarkStart w:id="47" w:name="ref-berggren_free_2006"/>
+    <w:bookmarkEnd w:id="47"/>
+    <w:bookmarkStart w:id="49" w:name="ref-berggren_free_2006"/>
     <w:p>
       <w:pPr>
         <w:pStyle w:val="Bibliography"/>
@@ -5197,7 +5238,7 @@
       <w:r>
         <w:t xml:space="preserve"> </w:t>
       </w:r>
-      <w:hyperlink r:id="rId46">
+      <w:hyperlink r:id="rId48">
         <w:r>
           <w:rPr>
             <w:rStyle w:val="Hyperlink"/>
@@ -5209,8 +5250,8 @@
         <w:t xml:space="preserve">.</w:t>
       </w:r>
     </w:p>
-    <w:bookmarkEnd w:id="47"/>
-    <w:bookmarkStart w:id="49" w:name="ref-besley_economics_2020"/>
+    <w:bookmarkEnd w:id="49"/>
+    <w:bookmarkStart w:id="51" w:name="ref-besley_economics_2020"/>
     <w:p>
       <w:pPr>
         <w:pStyle w:val="Bibliography"/>
@@ -5261,7 +5302,7 @@
       <w:r>
         <w:t xml:space="preserve">41 (3): 493–513. https://doi.org/</w:t>
       </w:r>
-      <w:hyperlink r:id="rId48">
+      <w:hyperlink r:id="rId50">
         <w:r>
           <w:rPr>
             <w:rStyle w:val="Hyperlink"/>
@@ -5273,8 +5314,8 @@
         <w:t xml:space="preserve">.</w:t>
       </w:r>
     </w:p>
-    <w:bookmarkEnd w:id="49"/>
-    <w:bookmarkStart w:id="51" w:name="ref-bhattacharyya_institutions_2009"/>
+    <w:bookmarkEnd w:id="51"/>
+    <w:bookmarkStart w:id="53" w:name="ref-bhattacharyya_institutions_2009"/>
     <w:p>
       <w:pPr>
         <w:pStyle w:val="Bibliography"/>
@@ -5307,7 +5348,7 @@
       <w:r>
         <w:t xml:space="preserve"> </w:t>
       </w:r>
-      <w:hyperlink r:id="rId50">
+      <w:hyperlink r:id="rId52">
         <w:r>
           <w:rPr>
             <w:rStyle w:val="Hyperlink"/>
@@ -5319,8 +5360,8 @@
         <w:t xml:space="preserve">.</w:t>
       </w:r>
     </w:p>
-    <w:bookmarkEnd w:id="51"/>
-    <w:bookmarkStart w:id="52" w:name="ref-bicchieri_norms_2017"/>
+    <w:bookmarkEnd w:id="53"/>
+    <w:bookmarkStart w:id="54" w:name="ref-bicchieri_norms_2017"/>
     <w:p>
       <w:pPr>
         <w:pStyle w:val="Bibliography"/>
@@ -5342,8 +5383,8 @@
         <w:t xml:space="preserve">. New York, NY: Oxford University Press.</w:t>
       </w:r>
     </w:p>
-    <w:bookmarkEnd w:id="52"/>
-    <w:bookmarkStart w:id="54" w:name="ref-bloom_disease_2014"/>
+    <w:bookmarkEnd w:id="54"/>
+    <w:bookmarkStart w:id="56" w:name="ref-bloom_disease_2014"/>
     <w:p>
       <w:pPr>
         <w:pStyle w:val="Bibliography"/>
@@ -5391,7 +5432,7 @@
       <w:r>
         <w:t xml:space="preserve"> </w:t>
       </w:r>
-      <w:hyperlink r:id="rId53">
+      <w:hyperlink r:id="rId55">
         <w:r>
           <w:rPr>
             <w:rStyle w:val="Hyperlink"/>
@@ -5403,8 +5444,8 @@
         <w:t xml:space="preserve">.</w:t>
       </w:r>
     </w:p>
-    <w:bookmarkEnd w:id="54"/>
-    <w:bookmarkStart w:id="56" w:name="ref-bloom_geography_1998"/>
+    <w:bookmarkEnd w:id="56"/>
+    <w:bookmarkStart w:id="58" w:name="ref-bloom_geography_1998"/>
     <w:p>
       <w:pPr>
         <w:pStyle w:val="Bibliography"/>
@@ -5473,7 +5514,7 @@
       <w:r>
         <w:t xml:space="preserve"> </w:t>
       </w:r>
-      <w:hyperlink r:id="rId55">
+      <w:hyperlink r:id="rId57">
         <w:r>
           <w:rPr>
             <w:rStyle w:val="Hyperlink"/>
@@ -5485,8 +5526,8 @@
         <w:t xml:space="preserve">.</w:t>
       </w:r>
     </w:p>
-    <w:bookmarkEnd w:id="56"/>
-    <w:bookmarkStart w:id="58" w:name="ref-boettke_context_2007"/>
+    <w:bookmarkEnd w:id="58"/>
+    <w:bookmarkStart w:id="60" w:name="ref-boettke_context_2007"/>
     <w:p>
       <w:pPr>
         <w:pStyle w:val="Bibliography"/>
@@ -5549,7 +5590,7 @@
       <w:r>
         <w:t xml:space="preserve"> </w:t>
       </w:r>
-      <w:hyperlink r:id="rId57">
+      <w:hyperlink r:id="rId59">
         <w:r>
           <w:rPr>
             <w:rStyle w:val="Hyperlink"/>
@@ -5561,8 +5602,8 @@
         <w:t xml:space="preserve">.</w:t>
       </w:r>
     </w:p>
-    <w:bookmarkEnd w:id="58"/>
-    <w:bookmarkStart w:id="60" w:name="ref-boettke_institutional_2008"/>
+    <w:bookmarkEnd w:id="60"/>
+    <w:bookmarkStart w:id="62" w:name="ref-boettke_institutional_2008"/>
     <w:p>
       <w:pPr>
         <w:pStyle w:val="Bibliography"/>
@@ -5628,7 +5669,7 @@
       <w:r>
         <w:t xml:space="preserve"> </w:t>
       </w:r>
-      <w:hyperlink r:id="rId59">
+      <w:hyperlink r:id="rId61">
         <w:r>
           <w:rPr>
             <w:rStyle w:val="Hyperlink"/>
@@ -5640,8 +5681,8 @@
         <w:t xml:space="preserve">.</w:t>
       </w:r>
     </w:p>
-    <w:bookmarkEnd w:id="60"/>
-    <w:bookmarkStart w:id="62" w:name="ref-borgonovi_bowling_2020"/>
+    <w:bookmarkEnd w:id="62"/>
+    <w:bookmarkStart w:id="64" w:name="ref-borgonovi_bowling_2020"/>
     <w:p>
       <w:pPr>
         <w:pStyle w:val="Bibliography"/>
@@ -5695,7 +5736,7 @@
       <w:r>
         <w:t xml:space="preserve"> </w:t>
       </w:r>
-      <w:hyperlink r:id="rId61">
+      <w:hyperlink r:id="rId63">
         <w:r>
           <w:rPr>
             <w:rStyle w:val="Hyperlink"/>
@@ -5707,8 +5748,8 @@
         <w:t xml:space="preserve">.</w:t>
       </w:r>
     </w:p>
-    <w:bookmarkEnd w:id="62"/>
-    <w:bookmarkStart w:id="63" w:name="ref-borgonovi_community_2020"/>
+    <w:bookmarkEnd w:id="64"/>
+    <w:bookmarkStart w:id="65" w:name="ref-borgonovi_community_2020"/>
     <w:p>
       <w:pPr>
         <w:pStyle w:val="Bibliography"/>
@@ -5760,8 +5801,8 @@
         <w:t xml:space="preserve">, no. 32 (June): 110–26.</w:t>
       </w:r>
     </w:p>
-    <w:bookmarkEnd w:id="63"/>
-    <w:bookmarkStart w:id="64" w:name="ref-brennan_explaining_2013"/>
+    <w:bookmarkEnd w:id="65"/>
+    <w:bookmarkStart w:id="66" w:name="ref-brennan_explaining_2013"/>
     <w:p>
       <w:pPr>
         <w:pStyle w:val="Bibliography"/>
@@ -5783,8 +5824,8 @@
         <w:t xml:space="preserve">. 1st ed. Oxford: Oxford University Press.</w:t>
       </w:r>
     </w:p>
-    <w:bookmarkEnd w:id="64"/>
-    <w:bookmarkStart w:id="66" w:name="ref-brodeur_literature_nodate"/>
+    <w:bookmarkEnd w:id="66"/>
+    <w:bookmarkStart w:id="68" w:name="ref-brodeur_literature_nodate"/>
     <w:p>
       <w:pPr>
         <w:pStyle w:val="Bibliography"/>
@@ -5823,7 +5864,7 @@
       <w:r>
         <w:t xml:space="preserve">n/a (n/a). Accessed May 28, 2021. https://doi.org/</w:t>
       </w:r>
-      <w:hyperlink r:id="rId65">
+      <w:hyperlink r:id="rId67">
         <w:r>
           <w:rPr>
             <w:rStyle w:val="Hyperlink"/>
@@ -5835,8 +5876,8 @@
         <w:t xml:space="preserve">.</w:t>
       </w:r>
     </w:p>
-    <w:bookmarkEnd w:id="66"/>
-    <w:bookmarkStart w:id="68" w:name="ref-candela_economic_2020"/>
+    <w:bookmarkEnd w:id="68"/>
+    <w:bookmarkStart w:id="70" w:name="ref-candela_economic_2020"/>
     <w:p>
       <w:pPr>
         <w:pStyle w:val="Bibliography"/>
@@ -5908,7 +5949,7 @@
       <w:r>
         <w:t xml:space="preserve"> </w:t>
       </w:r>
-      <w:hyperlink r:id="rId67">
+      <w:hyperlink r:id="rId69">
         <w:r>
           <w:rPr>
             <w:rStyle w:val="Hyperlink"/>
@@ -5920,8 +5961,8 @@
         <w:t xml:space="preserve">.</w:t>
       </w:r>
     </w:p>
-    <w:bookmarkEnd w:id="68"/>
-    <w:bookmarkStart w:id="70" w:name="ref-carilli_government_2008"/>
+    <w:bookmarkEnd w:id="70"/>
+    <w:bookmarkStart w:id="72" w:name="ref-carilli_government_2008"/>
     <w:p>
       <w:pPr>
         <w:pStyle w:val="Bibliography"/>
@@ -5954,7 +5995,7 @@
       <w:r>
         <w:t xml:space="preserve"> </w:t>
       </w:r>
-      <w:hyperlink r:id="rId69">
+      <w:hyperlink r:id="rId71">
         <w:r>
           <w:rPr>
             <w:rStyle w:val="Hyperlink"/>
@@ -5966,8 +6007,8 @@
         <w:t xml:space="preserve">.</w:t>
       </w:r>
     </w:p>
-    <w:bookmarkEnd w:id="70"/>
-    <w:bookmarkStart w:id="72" w:name="ref-carson_firm-led_2016"/>
+    <w:bookmarkEnd w:id="72"/>
+    <w:bookmarkStart w:id="74" w:name="ref-carson_firm-led_2016"/>
     <w:p>
       <w:pPr>
         <w:pStyle w:val="Bibliography"/>
@@ -6036,7 +6077,7 @@
       <w:r>
         <w:t xml:space="preserve"> </w:t>
       </w:r>
-      <w:hyperlink r:id="rId71">
+      <w:hyperlink r:id="rId73">
         <w:r>
           <w:rPr>
             <w:rStyle w:val="Hyperlink"/>
@@ -6048,8 +6089,8 @@
         <w:t xml:space="preserve">.</w:t>
       </w:r>
     </w:p>
-    <w:bookmarkEnd w:id="72"/>
-    <w:bookmarkStart w:id="74" w:name="ref-carson_informal_2017"/>
+    <w:bookmarkEnd w:id="74"/>
+    <w:bookmarkStart w:id="76" w:name="ref-carson_informal_2017"/>
     <w:p>
       <w:pPr>
         <w:pStyle w:val="Bibliography"/>
@@ -6160,7 +6201,7 @@
       <w:r>
         <w:t xml:space="preserve"> </w:t>
       </w:r>
-      <w:hyperlink r:id="rId73">
+      <w:hyperlink r:id="rId75">
         <w:r>
           <w:rPr>
             <w:rStyle w:val="Hyperlink"/>
@@ -6172,8 +6213,8 @@
         <w:t xml:space="preserve">.</w:t>
       </w:r>
     </w:p>
-    <w:bookmarkEnd w:id="74"/>
-    <w:bookmarkStart w:id="76" w:name="ref-carson_privately_2020"/>
+    <w:bookmarkEnd w:id="76"/>
+    <w:bookmarkStart w:id="78" w:name="ref-carson_privately_2020"/>
     <w:p>
       <w:pPr>
         <w:pStyle w:val="Bibliography"/>
@@ -6239,7 +6280,7 @@
       <w:r>
         <w:t xml:space="preserve"> </w:t>
       </w:r>
-      <w:hyperlink r:id="rId75">
+      <w:hyperlink r:id="rId77">
         <w:r>
           <w:rPr>
             <w:rStyle w:val="Hyperlink"/>
@@ -6251,8 +6292,8 @@
         <w:t xml:space="preserve">.</w:t>
       </w:r>
     </w:p>
-    <w:bookmarkEnd w:id="76"/>
-    <w:bookmarkStart w:id="78" w:name="ref-carson_automatons_2020"/>
+    <w:bookmarkEnd w:id="78"/>
+    <w:bookmarkStart w:id="80" w:name="ref-carson_automatons_2020"/>
     <w:p>
       <w:pPr>
         <w:pStyle w:val="Bibliography"/>
@@ -6332,7 +6373,7 @@
       <w:r>
         <w:t xml:space="preserve"> </w:t>
       </w:r>
-      <w:hyperlink r:id="rId77">
+      <w:hyperlink r:id="rId79">
         <w:r>
           <w:rPr>
             <w:rStyle w:val="Hyperlink"/>
@@ -6344,8 +6385,8 @@
         <w:t xml:space="preserve">.</w:t>
       </w:r>
     </w:p>
-    <w:bookmarkEnd w:id="78"/>
-    <w:bookmarkStart w:id="80" w:name="ref-chamlee-wright_structure_2008"/>
+    <w:bookmarkEnd w:id="80"/>
+    <w:bookmarkStart w:id="82" w:name="ref-chamlee-wright_structure_2008"/>
     <w:p>
       <w:pPr>
         <w:pStyle w:val="Bibliography"/>
@@ -6450,7 +6491,7 @@
       <w:r>
         <w:t xml:space="preserve"> </w:t>
       </w:r>
-      <w:hyperlink r:id="rId79">
+      <w:hyperlink r:id="rId81">
         <w:r>
           <w:rPr>
             <w:rStyle w:val="Hyperlink"/>
@@ -6462,8 +6503,8 @@
         <w:t xml:space="preserve">.</w:t>
       </w:r>
     </w:p>
-    <w:bookmarkEnd w:id="80"/>
-    <w:bookmarkStart w:id="82" w:name="ref-chuang_social_2015"/>
+    <w:bookmarkEnd w:id="82"/>
+    <w:bookmarkStart w:id="84" w:name="ref-chuang_social_2015"/>
     <w:p>
       <w:pPr>
         <w:pStyle w:val="Bibliography"/>
@@ -6559,7 +6600,7 @@
       <w:r>
         <w:t xml:space="preserve"> </w:t>
       </w:r>
-      <w:hyperlink r:id="rId81">
+      <w:hyperlink r:id="rId83">
         <w:r>
           <w:rPr>
             <w:rStyle w:val="Hyperlink"/>
@@ -6571,13 +6612,36 @@
         <w:t xml:space="preserve">.</w:t>
       </w:r>
     </w:p>
-    <w:bookmarkEnd w:id="82"/>
-    <w:bookmarkStart w:id="84" w:name="ref-durante_civic_2020"/>
+    <w:bookmarkEnd w:id="84"/>
+    <w:bookmarkStart w:id="85" w:name="ref-dougherty_introduction_2016"/>
     <w:p>
       <w:pPr>
         <w:pStyle w:val="Bibliography"/>
       </w:pPr>
       <w:r>
+        <w:t xml:space="preserve">Dougherty, Christopher. 2016.</w:t>
+      </w:r>
+      <w:r>
+        <w:t xml:space="preserve"> </w:t>
+      </w:r>
+      <w:r>
+        <w:rPr>
+          <w:iCs/>
+          <w:i/>
+        </w:rPr>
+        <w:t xml:space="preserve">Introduction to Econometrics</w:t>
+      </w:r>
+      <w:r>
+        <w:t xml:space="preserve">. Fifth edition. Oxford ; New York, NY: Oxford University Press.</w:t>
+      </w:r>
+    </w:p>
+    <w:bookmarkEnd w:id="85"/>
+    <w:bookmarkStart w:id="87" w:name="ref-durante_civic_2020"/>
+    <w:p>
+      <w:pPr>
+        <w:pStyle w:val="Bibliography"/>
+      </w:pPr>
+      <w:r>
         <w:t xml:space="preserve">Durante, Ruben, Luigi Guiso, and Giorgio Gulino. 2020.</w:t>
       </w:r>
       <w:r>
@@ -6666,7 +6730,7 @@
       <w:r>
         <w:t xml:space="preserve"> </w:t>
       </w:r>
-      <w:hyperlink r:id="rId83">
+      <w:hyperlink r:id="rId86">
         <w:r>
           <w:rPr>
             <w:rStyle w:val="Hyperlink"/>
@@ -6678,8 +6742,8 @@
         <w:t xml:space="preserve">.</w:t>
       </w:r>
     </w:p>
-    <w:bookmarkEnd w:id="84"/>
-    <w:bookmarkStart w:id="86" w:name="ref-farrow_social_2017"/>
+    <w:bookmarkEnd w:id="87"/>
+    <w:bookmarkStart w:id="89" w:name="ref-farrow_social_2017"/>
     <w:p>
       <w:pPr>
         <w:pStyle w:val="Bibliography"/>
@@ -6769,7 +6833,7 @@
       <w:r>
         <w:t xml:space="preserve"> </w:t>
       </w:r>
-      <w:hyperlink r:id="rId85">
+      <w:hyperlink r:id="rId88">
         <w:r>
           <w:rPr>
             <w:rStyle w:val="Hyperlink"/>
@@ -6781,8 +6845,8 @@
         <w:t xml:space="preserve">.</w:t>
       </w:r>
     </w:p>
-    <w:bookmarkEnd w:id="86"/>
-    <w:bookmarkStart w:id="87" w:name="ref-fishback_soft_1992"/>
+    <w:bookmarkEnd w:id="89"/>
+    <w:bookmarkStart w:id="90" w:name="ref-fishback_soft_1992"/>
     <w:p>
       <w:pPr>
         <w:pStyle w:val="Bibliography"/>
@@ -6965,8 +7029,8 @@
         <w:t xml:space="preserve">. Illustrated edition. New York: Oxford University Press.</w:t>
       </w:r>
     </w:p>
-    <w:bookmarkEnd w:id="87"/>
-    <w:bookmarkStart w:id="89" w:name="ref-galiani_water_2005"/>
+    <w:bookmarkEnd w:id="90"/>
+    <w:bookmarkStart w:id="92" w:name="ref-galiani_water_2005"/>
     <w:p>
       <w:pPr>
         <w:pStyle w:val="Bibliography"/>
@@ -7071,7 +7135,7 @@
       <w:r>
         <w:t xml:space="preserve"> </w:t>
       </w:r>
-      <w:hyperlink r:id="rId88">
+      <w:hyperlink r:id="rId91">
         <w:r>
           <w:rPr>
             <w:rStyle w:val="Hyperlink"/>
@@ -7083,8 +7147,8 @@
         <w:t xml:space="preserve">.</w:t>
       </w:r>
     </w:p>
-    <w:bookmarkEnd w:id="89"/>
-    <w:bookmarkStart w:id="91" w:name="ref-gallup_economic_2001"/>
+    <w:bookmarkEnd w:id="92"/>
+    <w:bookmarkStart w:id="94" w:name="ref-gallup_economic_2001"/>
     <w:p>
       <w:pPr>
         <w:pStyle w:val="Bibliography"/>
@@ -7117,7 +7181,7 @@
       <w:r>
         <w:t xml:space="preserve"> </w:t>
       </w:r>
-      <w:hyperlink r:id="rId90">
+      <w:hyperlink r:id="rId93">
         <w:r>
           <w:rPr>
             <w:rStyle w:val="Hyperlink"/>
@@ -7129,8 +7193,8 @@
         <w:t xml:space="preserve">.</w:t>
       </w:r>
     </w:p>
-    <w:bookmarkEnd w:id="91"/>
-    <w:bookmarkStart w:id="93" w:name="ref-geloso_economic_2020"/>
+    <w:bookmarkEnd w:id="94"/>
+    <w:bookmarkStart w:id="96" w:name="ref-geloso_economic_2020"/>
     <w:p>
       <w:pPr>
         <w:pStyle w:val="Bibliography"/>
@@ -7220,7 +7284,7 @@
       <w:r>
         <w:t xml:space="preserve"> </w:t>
       </w:r>
-      <w:hyperlink r:id="rId92">
+      <w:hyperlink r:id="rId95">
         <w:r>
           <w:rPr>
             <w:rStyle w:val="Hyperlink"/>
@@ -7232,8 +7296,8 @@
         <w:t xml:space="preserve">.</w:t>
       </w:r>
     </w:p>
-    <w:bookmarkEnd w:id="93"/>
-    <w:bookmarkStart w:id="94" w:name="ref-hale_oxford_2020"/>
+    <w:bookmarkEnd w:id="96"/>
+    <w:bookmarkStart w:id="97" w:name="ref-hale_oxford_2020"/>
     <w:p>
       <w:pPr>
         <w:pStyle w:val="Bibliography"/>
@@ -7318,8 +7382,8 @@
         <w:t xml:space="preserve">. Blavatnik School of Government.</w:t>
       </w:r>
     </w:p>
-    <w:bookmarkEnd w:id="94"/>
-    <w:bookmarkStart w:id="95" w:name="ref-heller_social_2009"/>
+    <w:bookmarkEnd w:id="97"/>
+    <w:bookmarkStart w:id="98" w:name="ref-heller_social_2009"/>
     <w:p>
       <w:pPr>
         <w:pStyle w:val="Bibliography"/>
@@ -7419,8 +7483,8 @@
         <w:t xml:space="preserve">25 (1): 81–104.</w:t>
       </w:r>
     </w:p>
-    <w:bookmarkEnd w:id="95"/>
-    <w:bookmarkStart w:id="97" w:name="ref-imbulana_arachchi_role_2021"/>
+    <w:bookmarkEnd w:id="98"/>
+    <w:bookmarkStart w:id="100" w:name="ref-imbulana_arachchi_role_2021"/>
     <w:p>
       <w:pPr>
         <w:pStyle w:val="Bibliography"/>
@@ -7462,7 +7526,7 @@
       <w:r>
         <w:t xml:space="preserve"> </w:t>
       </w:r>
-      <w:hyperlink r:id="rId96">
+      <w:hyperlink r:id="rId99">
         <w:r>
           <w:rPr>
             <w:rStyle w:val="Hyperlink"/>
@@ -7474,8 +7538,8 @@
         <w:t xml:space="preserve">.</w:t>
       </w:r>
     </w:p>
-    <w:bookmarkEnd w:id="97"/>
-    <w:bookmarkStart w:id="99" w:name="ref-kim_us_2006"/>
+    <w:bookmarkEnd w:id="100"/>
+    <w:bookmarkStart w:id="102" w:name="ref-kim_us_2006"/>
     <w:p>
       <w:pPr>
         <w:pStyle w:val="Bibliography"/>
@@ -7517,7 +7581,7 @@
       <w:r>
         <w:t xml:space="preserve"> </w:t>
       </w:r>
-      <w:hyperlink r:id="rId98">
+      <w:hyperlink r:id="rId101">
         <w:r>
           <w:rPr>
             <w:rStyle w:val="Hyperlink"/>
@@ -7529,8 +7593,8 @@
         <w:t xml:space="preserve">.</w:t>
       </w:r>
     </w:p>
-    <w:bookmarkEnd w:id="99"/>
-    <w:bookmarkStart w:id="101" w:name="ref-makridis_how_2021"/>
+    <w:bookmarkEnd w:id="102"/>
+    <w:bookmarkStart w:id="104" w:name="ref-makridis_how_2021"/>
     <w:p>
       <w:pPr>
         <w:pStyle w:val="Bibliography"/>
@@ -7578,7 +7642,7 @@
       <w:r>
         <w:t xml:space="preserve"> </w:t>
       </w:r>
-      <w:hyperlink r:id="rId100">
+      <w:hyperlink r:id="rId103">
         <w:r>
           <w:rPr>
             <w:rStyle w:val="Hyperlink"/>
@@ -7590,8 +7654,8 @@
         <w:t xml:space="preserve">.</w:t>
       </w:r>
     </w:p>
-    <w:bookmarkEnd w:id="101"/>
-    <w:bookmarkStart w:id="102" w:name="ref-murray_origins_2007"/>
+    <w:bookmarkEnd w:id="104"/>
+    <w:bookmarkStart w:id="105" w:name="ref-murray_origins_2007"/>
     <w:p>
       <w:pPr>
         <w:pStyle w:val="Bibliography"/>
@@ -7641,8 +7705,8 @@
         <w:t xml:space="preserve">. Yale Series in Economic History. New Haven: Yale University Press.</w:t>
       </w:r>
     </w:p>
-    <w:bookmarkEnd w:id="102"/>
-    <w:bookmarkStart w:id="104" w:name="ref-nawa_association_2019"/>
+    <w:bookmarkEnd w:id="105"/>
+    <w:bookmarkStart w:id="107" w:name="ref-nawa_association_2019"/>
     <w:p>
       <w:pPr>
         <w:pStyle w:val="Bibliography"/>
@@ -7714,7 +7778,7 @@
       <w:r>
         <w:t xml:space="preserve"> </w:t>
       </w:r>
-      <w:hyperlink r:id="rId103">
+      <w:hyperlink r:id="rId106">
         <w:r>
           <w:rPr>
             <w:rStyle w:val="Hyperlink"/>
@@ -7726,8 +7790,8 @@
         <w:t xml:space="preserve">.</w:t>
       </w:r>
     </w:p>
-    <w:bookmarkEnd w:id="104"/>
-    <w:bookmarkStart w:id="105" w:name="ref-north_institutions_1990"/>
+    <w:bookmarkEnd w:id="107"/>
+    <w:bookmarkStart w:id="108" w:name="ref-north_institutions_1990"/>
     <w:p>
       <w:pPr>
         <w:pStyle w:val="Bibliography"/>
@@ -7761,8 +7825,8 @@
         <w:t xml:space="preserve">Economy of Institutions and Decisions. Cambridge ; New York: Cambridge University Press.</w:t>
       </w:r>
     </w:p>
-    <w:bookmarkEnd w:id="105"/>
-    <w:bookmarkStart w:id="106" w:name="ref-olmstead_arresting_2015"/>
+    <w:bookmarkEnd w:id="108"/>
+    <w:bookmarkStart w:id="109" w:name="ref-olmstead_arresting_2015"/>
     <w:p>
       <w:pPr>
         <w:pStyle w:val="Bibliography"/>
@@ -7917,8 +7981,8 @@
         <w:t xml:space="preserve">. Illustrated edition. Cambridge, Massachusetts: Harvard University Press.</w:t>
       </w:r>
     </w:p>
-    <w:bookmarkEnd w:id="106"/>
-    <w:bookmarkStart w:id="107" w:name="ref-ostrom_understanding_2005"/>
+    <w:bookmarkEnd w:id="109"/>
+    <w:bookmarkStart w:id="110" w:name="ref-ostrom_understanding_2005"/>
     <w:p>
       <w:pPr>
         <w:pStyle w:val="Bibliography"/>
@@ -7968,8 +8032,8 @@
         <w:t xml:space="preserve">. Illustrated edition. Princeton: Princeton University Press.</w:t>
       </w:r>
     </w:p>
-    <w:bookmarkEnd w:id="107"/>
-    <w:bookmarkStart w:id="109" w:name="ref-palanisamy_social_2018"/>
+    <w:bookmarkEnd w:id="110"/>
+    <w:bookmarkStart w:id="112" w:name="ref-palanisamy_social_2018"/>
     <w:p>
       <w:pPr>
         <w:pStyle w:val="Bibliography"/>
@@ -8047,7 +8111,7 @@
       <w:r>
         <w:t xml:space="preserve"> </w:t>
       </w:r>
-      <w:hyperlink r:id="rId108">
+      <w:hyperlink r:id="rId111">
         <w:r>
           <w:rPr>
             <w:rStyle w:val="Hyperlink"/>
@@ -8059,8 +8123,8 @@
         <w:t xml:space="preserve">.</w:t>
       </w:r>
     </w:p>
-    <w:bookmarkEnd w:id="109"/>
-    <w:bookmarkStart w:id="111" w:name="ref-pitas_social_2020"/>
+    <w:bookmarkEnd w:id="112"/>
+    <w:bookmarkStart w:id="114" w:name="ref-pitas_social_2020"/>
     <w:p>
       <w:pPr>
         <w:pStyle w:val="Bibliography"/>
@@ -8126,7 +8190,7 @@
       <w:r>
         <w:t xml:space="preserve"> </w:t>
       </w:r>
-      <w:hyperlink r:id="rId110">
+      <w:hyperlink r:id="rId113">
         <w:r>
           <w:rPr>
             <w:rStyle w:val="Hyperlink"/>
@@ -8138,8 +8202,8 @@
         <w:t xml:space="preserve">.</w:t>
       </w:r>
     </w:p>
-    <w:bookmarkEnd w:id="111"/>
-    <w:bookmarkStart w:id="112" w:name="ref-putnam_bowling_2001"/>
+    <w:bookmarkEnd w:id="114"/>
+    <w:bookmarkStart w:id="115" w:name="ref-putnam_bowling_2001"/>
     <w:p>
       <w:pPr>
         <w:pStyle w:val="Bibliography"/>
@@ -8280,8 +8344,8 @@
         <w:t xml:space="preserve">. 1st edition. New York, NY: Touchstone Books by Simon &amp; Schuster.</w:t>
       </w:r>
     </w:p>
-    <w:bookmarkEnd w:id="112"/>
-    <w:bookmarkStart w:id="114" w:name="ref-ronnerstrand_social_2014"/>
+    <w:bookmarkEnd w:id="115"/>
+    <w:bookmarkStart w:id="117" w:name="ref-ronnerstrand_social_2014"/>
     <w:p>
       <w:pPr>
         <w:pStyle w:val="Bibliography"/>
@@ -8344,7 +8408,7 @@
       <w:r>
         <w:t xml:space="preserve"> </w:t>
       </w:r>
-      <w:hyperlink r:id="rId113">
+      <w:hyperlink r:id="rId116">
         <w:r>
           <w:rPr>
             <w:rStyle w:val="Hyperlink"/>
@@ -8356,8 +8420,8 @@
         <w:t xml:space="preserve">.</w:t>
       </w:r>
     </w:p>
-    <w:bookmarkEnd w:id="114"/>
-    <w:bookmarkStart w:id="116" w:name="ref-ronnerstrand_social_2013"/>
+    <w:bookmarkEnd w:id="117"/>
+    <w:bookmarkStart w:id="119" w:name="ref-ronnerstrand_social_2013"/>
     <w:p>
       <w:pPr>
         <w:pStyle w:val="Bibliography"/>
@@ -8414,7 +8478,7 @@
       <w:r>
         <w:t xml:space="preserve"> </w:t>
       </w:r>
-      <w:hyperlink r:id="rId115">
+      <w:hyperlink r:id="rId118">
         <w:r>
           <w:rPr>
             <w:rStyle w:val="Hyperlink"/>
@@ -8426,8 +8490,8 @@
         <w:t xml:space="preserve">.</w:t>
       </w:r>
     </w:p>
-    <w:bookmarkEnd w:id="116"/>
-    <w:bookmarkStart w:id="118" w:name="ref-noauthor_social_nodate"/>
+    <w:bookmarkEnd w:id="119"/>
+    <w:bookmarkStart w:id="121" w:name="ref-noauthor_social_nodate"/>
     <w:p>
       <w:pPr>
         <w:pStyle w:val="Bibliography"/>
@@ -8557,7 +8621,7 @@
       <w:r>
         <w:t xml:space="preserve"> </w:t>
       </w:r>
-      <w:hyperlink r:id="rId117">
+      <w:hyperlink r:id="rId120">
         <w:r>
           <w:rPr>
             <w:rStyle w:val="Hyperlink"/>
@@ -8569,8 +8633,8 @@
         <w:t xml:space="preserve">.</w:t>
       </w:r>
     </w:p>
-    <w:bookmarkEnd w:id="118"/>
-    <w:bookmarkStart w:id="119" w:name="ref-storr_understanding_2015"/>
+    <w:bookmarkEnd w:id="121"/>
+    <w:bookmarkStart w:id="122" w:name="ref-storr_understanding_2015"/>
     <w:p>
       <w:pPr>
         <w:pStyle w:val="Bibliography"/>
@@ -8641,8 +8705,8 @@
         <w:t xml:space="preserve"> Abingdon, Oxfordshire: Routledge.</w:t>
       </w:r>
     </w:p>
-    <w:bookmarkEnd w:id="119"/>
-    <w:bookmarkStart w:id="120" w:name="ref-storr_virgil_henry_crisis_2021"/>
+    <w:bookmarkEnd w:id="122"/>
+    <w:bookmarkStart w:id="123" w:name="ref-storr_virgil_henry_crisis_2021"/>
     <w:p>
       <w:pPr>
         <w:pStyle w:val="Bibliography"/>
@@ -8760,13 +8824,65 @@
         <w:t xml:space="preserve">9 (5 + 6): 94–108.</w:t>
       </w:r>
     </w:p>
-    <w:bookmarkEnd w:id="120"/>
-    <w:bookmarkStart w:id="122" w:name="ref-townsend_outcomes_2020"/>
+    <w:bookmarkEnd w:id="123"/>
+    <w:bookmarkStart w:id="125" w:name="ref-stoto_covid-19_2022"/>
     <w:p>
       <w:pPr>
         <w:pStyle w:val="Bibliography"/>
       </w:pPr>
       <w:r>
+        <w:t xml:space="preserve">Stoto, Michael A., Abbey Woolverton, John Kraemer, Pepita Barlow, and Michael Clarke. 2022.</w:t>
+      </w:r>
+      <w:r>
+        <w:t xml:space="preserve"> </w:t>
+      </w:r>
+      <w:r>
+        <w:t xml:space="preserve">“</w:t>
+      </w:r>
+      <w:r>
+        <w:t xml:space="preserve">COVID</w:t>
+      </w:r>
+      <w:r>
+        <w:t xml:space="preserve">-19 Data Are Messy: Analytic Methods for Rigorous Impact Analyses with Imperfect Data.”</w:t>
+      </w:r>
+      <w:r>
+        <w:t xml:space="preserve"> </w:t>
+      </w:r>
+      <w:r>
+        <w:rPr>
+          <w:iCs/>
+          <w:i/>
+        </w:rPr>
+        <w:t xml:space="preserve">Globalization and Health</w:t>
+      </w:r>
+      <w:r>
+        <w:t xml:space="preserve"> </w:t>
+      </w:r>
+      <w:r>
+        <w:t xml:space="preserve">18 (1): 2.</w:t>
+      </w:r>
+      <w:r>
+        <w:t xml:space="preserve"> </w:t>
+      </w:r>
+      <w:hyperlink r:id="rId124">
+        <w:r>
+          <w:rPr>
+            <w:rStyle w:val="Hyperlink"/>
+          </w:rPr>
+          <w:t xml:space="preserve">https://doi.org/10.1186/s12992-021-00795-0</w:t>
+        </w:r>
+      </w:hyperlink>
+      <w:r>
+        <w:t xml:space="preserve">.</w:t>
+      </w:r>
+    </w:p>
+    <w:bookmarkEnd w:id="125"/>
+    <w:bookmarkStart w:id="127" w:name="ref-townsend_outcomes_2020"/>
+    <w:p>
+      <w:pPr>
+        <w:pStyle w:val="Bibliography"/>
+      </w:pPr>
+      <w:r>
         <w:t xml:space="preserve">Townsend, Matthew J., Theodore K. Kyle, and Fatima Cody Stanford. 2020.</w:t>
       </w:r>
       <w:r>
@@ -8803,7 +8919,7 @@
       <w:r>
         <w:t xml:space="preserve"> </w:t>
       </w:r>
-      <w:hyperlink r:id="rId121">
+      <w:hyperlink r:id="rId126">
         <w:r>
           <w:rPr>
             <w:rStyle w:val="Hyperlink"/>
@@ -8815,8 +8931,8 @@
         <w:t xml:space="preserve">.</w:t>
       </w:r>
     </w:p>
-    <w:bookmarkEnd w:id="122"/>
-    <w:bookmarkStart w:id="123" w:name="ref-troesken_pox_2015"/>
+    <w:bookmarkEnd w:id="127"/>
+    <w:bookmarkStart w:id="128" w:name="ref-troesken_pox_2015"/>
     <w:p>
       <w:pPr>
         <w:pStyle w:val="Bibliography"/>
@@ -8894,8 +9010,8 @@
         <w:t xml:space="preserve">. Markets and Governments in Economic History. Chicago: The University of Chicago Press.</w:t>
       </w:r>
     </w:p>
-    <w:bookmarkEnd w:id="123"/>
-    <w:bookmarkStart w:id="124" w:name="ref-vachris_role_2017"/>
+    <w:bookmarkEnd w:id="128"/>
+    <w:bookmarkStart w:id="129" w:name="ref-vachris_role_2017"/>
     <w:p>
       <w:pPr>
         <w:pStyle w:val="Bibliography"/>
@@ -9001,8 +9117,8 @@
         <w:t xml:space="preserve">32 (1): 89–113.</w:t>
       </w:r>
     </w:p>
-    <w:bookmarkEnd w:id="124"/>
-    <w:bookmarkStart w:id="126" w:name="ref-williamson_informal_2009"/>
+    <w:bookmarkEnd w:id="129"/>
+    <w:bookmarkStart w:id="131" w:name="ref-williamson_informal_2009"/>
     <w:p>
       <w:pPr>
         <w:pStyle w:val="Bibliography"/>
@@ -9035,7 +9151,7 @@
       <w:r>
         <w:t xml:space="preserve"> </w:t>
       </w:r>
-      <w:hyperlink r:id="rId125">
+      <w:hyperlink r:id="rId130">
         <w:r>
           <w:rPr>
             <w:rStyle w:val="Hyperlink"/>
@@ -9047,8 +9163,8 @@
         <w:t xml:space="preserve">.</w:t>
       </w:r>
     </w:p>
-    <w:bookmarkEnd w:id="126"/>
-    <w:bookmarkStart w:id="127" w:name="ref-williamson_civilizing_2011"/>
+    <w:bookmarkEnd w:id="131"/>
+    <w:bookmarkStart w:id="132" w:name="ref-williamson_civilizing_2011"/>
     <w:p>
       <w:pPr>
         <w:pStyle w:val="Bibliography"/>
@@ -9088,8 +9204,8 @@
         <w:t xml:space="preserve">27 (1): 99–120.</w:t>
       </w:r>
     </w:p>
-    <w:bookmarkEnd w:id="127"/>
-    <w:bookmarkStart w:id="129" w:name="ref-williamson_securing_2011"/>
+    <w:bookmarkEnd w:id="132"/>
+    <w:bookmarkStart w:id="134" w:name="ref-williamson_securing_2011"/>
     <w:p>
       <w:pPr>
         <w:pStyle w:val="Bibliography"/>
@@ -9164,7 +9280,7 @@
       <w:r>
         <w:t xml:space="preserve"> </w:t>
       </w:r>
-      <w:hyperlink r:id="rId128">
+      <w:hyperlink r:id="rId133">
         <w:r>
           <w:rPr>
             <w:rStyle w:val="Hyperlink"/>
@@ -9176,8 +9292,8 @@
         <w:t xml:space="preserve">.</w:t>
       </w:r>
     </w:p>
-    <w:bookmarkEnd w:id="129"/>
-    <w:bookmarkStart w:id="131" w:name="ref-wong_social_2020"/>
+    <w:bookmarkEnd w:id="134"/>
+    <w:bookmarkStart w:id="136" w:name="ref-wong_social_2020"/>
     <w:p>
       <w:pPr>
         <w:pStyle w:val="Bibliography"/>
@@ -9219,7 +9335,7 @@
       <w:r>
         <w:t xml:space="preserve"> </w:t>
       </w:r>
-      <w:hyperlink r:id="rId130">
+      <w:hyperlink r:id="rId135">
         <w:r>
           <w:rPr>
             <w:rStyle w:val="Hyperlink"/>
@@ -9231,8 +9347,8 @@
         <w:t xml:space="preserve">.</w:t>
       </w:r>
     </w:p>
-    <w:bookmarkEnd w:id="131"/>
-    <w:bookmarkStart w:id="133" w:name="ref-wright_poverty_2020"/>
+    <w:bookmarkEnd w:id="136"/>
+    <w:bookmarkStart w:id="138" w:name="ref-wright_poverty_2020"/>
     <w:p>
       <w:pPr>
         <w:pStyle w:val="Bibliography"/>
@@ -9274,7 +9390,7 @@
       <w:r>
         <w:t xml:space="preserve"> </w:t>
       </w:r>
-      <w:hyperlink r:id="rId132">
+      <w:hyperlink r:id="rId137">
         <w:r>
           <w:rPr>
             <w:rStyle w:val="Hyperlink"/>
@@ -9286,8 +9402,8 @@
         <w:t xml:space="preserve">.</w:t>
       </w:r>
     </w:p>
-    <w:bookmarkEnd w:id="133"/>
-    <w:bookmarkStart w:id="135" w:name="ref-wu_social_2020"/>
+    <w:bookmarkEnd w:id="138"/>
+    <w:bookmarkStart w:id="140" w:name="ref-wu_social_2020"/>
     <w:p>
       <w:pPr>
         <w:pStyle w:val="Bibliography"/>
@@ -9326,7 +9442,7 @@
       <w:r>
         <w:t xml:space="preserve"> </w:t>
       </w:r>
-      <w:hyperlink r:id="rId134">
+      <w:hyperlink r:id="rId139">
         <w:r>
           <w:rPr>
             <w:rStyle w:val="Hyperlink"/>
@@ -9338,8 +9454,8 @@
         <w:t xml:space="preserve">.</w:t>
       </w:r>
     </w:p>
-    <w:bookmarkEnd w:id="135"/>
-    <w:bookmarkStart w:id="136" w:name="ref-wu_social_2020-1"/>
+    <w:bookmarkEnd w:id="140"/>
+    <w:bookmarkStart w:id="141" w:name="ref-wu_social_2020-1"/>
     <w:p>
       <w:pPr>
         <w:pStyle w:val="Bibliography"/>
@@ -9406,8 +9522,8 @@
         <w:t xml:space="preserve">, March.</w:t>
       </w:r>
     </w:p>
-    <w:bookmarkEnd w:id="136"/>
-    <w:bookmarkStart w:id="138" w:name="ref-yancy_covid-19_2020"/>
+    <w:bookmarkEnd w:id="141"/>
+    <w:bookmarkStart w:id="143" w:name="ref-yancy_covid-19_2020"/>
     <w:p>
       <w:pPr>
         <w:pStyle w:val="Bibliography"/>
@@ -9461,7 +9577,7 @@
       <w:r>
         <w:t xml:space="preserve"> </w:t>
       </w:r>
-      <w:hyperlink r:id="rId137">
+      <w:hyperlink r:id="rId142">
         <w:r>
           <w:rPr>
             <w:rStyle w:val="Hyperlink"/>
@@ -9473,9 +9589,9 @@
         <w:t xml:space="preserve">.</w:t>
       </w:r>
     </w:p>
-    <w:bookmarkEnd w:id="138"/>
-    <w:bookmarkEnd w:id="139"/>
-    <w:bookmarkEnd w:id="140"/>
+    <w:bookmarkEnd w:id="143"/>
+    <w:bookmarkEnd w:id="144"/>
+    <w:bookmarkEnd w:id="145"/>
     <w:sectPr>
       <w:pgSz w:w="12240" w:h="15840"/>
       <w:pgMar w:top="1440" w:right="1440" w:bottom="1440" w:left="1440" w:header="720" w:footer="720" w:gutter="0"/>
@@ -9794,7 +9910,7 @@
       </w:r>
     </w:p>
   </w:footnote>
-  <w:footnote w:id="28">
+  <w:footnote w:id="25">
     <w:p>
       <w:pPr>
         <w:pStyle w:val="FootnoteText"/>
@@ -9809,6 +9925,34 @@
         <w:t xml:space="preserve"> </w:t>
       </w:r>
       <w:r>
+        <w:t xml:space="preserve">Following</w:t>
+      </w:r>
+      <w:r>
+        <w:t xml:space="preserve"> </w:t>
+      </w:r>
+      <w:r>
+        <w:t xml:space="preserve">Dougherty (2016)</w:t>
+      </w:r>
+      <w:r>
+        <w:t xml:space="preserve">, measurement error in a dependent variable leaves estimated coefficients unbiased, but with higher a higher variance and lower t-statistics.</w:t>
+      </w:r>
+    </w:p>
+  </w:footnote>
+  <w:footnote w:id="29">
+    <w:p>
+      <w:pPr>
+        <w:pStyle w:val="FootnoteText"/>
+      </w:pPr>
+      <w:r>
+        <w:rPr>
+          <w:rStyle w:val="FootnoteReference"/>
+        </w:rPr>
+        <w:footnoteRef/>
+      </w:r>
+      <w:r>
+        <w:t xml:space="preserve"> </w:t>
+      </w:r>
+      <w:r>
         <w:t xml:space="preserve">Whereas formal rules specify a primary directive and secondary qualifiers, a centralized enforcement mechanism, and it is a rule derived from some kind of governing body, informal rules might only specify a primary directive with few secondary qualifiers, enforcement is decentralized, and it is a rule derived from the normative attitudes of the individuals to which the rule applies</w:t>
       </w:r>
       <w:r>
@@ -9822,7 +9966,7 @@
       </w:r>
     </w:p>
   </w:footnote>
-  <w:footnote w:id="30">
+  <w:footnote w:id="31">
     <w:p>
       <w:pPr>
         <w:pStyle w:val="FootnoteText"/>
@@ -9837,11 +9981,30 @@
         <w:t xml:space="preserve"> </w:t>
       </w:r>
       <w:r>
-        <w:t xml:space="preserve">While specification 3 does not include social capital because it does not vary over time, it is more parsimonious as it includes time and place fixed effects, which account for the unobservable cross-sectional variation; specification 2 only accounts for the variables we can observe and included.</w:t>
+        <w:t xml:space="preserve">We ignore Hawaii and Alaska in all models because temperature data is not reported in the data provided by the JEC Social Capital Project.</w:t>
       </w:r>
     </w:p>
   </w:footnote>
   <w:footnote w:id="32">
+    <w:p>
+      <w:pPr>
+        <w:pStyle w:val="FootnoteText"/>
+      </w:pPr>
+      <w:r>
+        <w:rPr>
+          <w:rStyle w:val="FootnoteReference"/>
+        </w:rPr>
+        <w:footnoteRef/>
+      </w:r>
+      <w:r>
+        <w:t xml:space="preserve"> </w:t>
+      </w:r>
+      <w:r>
+        <w:t xml:space="preserve">While specification 3 does not include social capital because it does not vary over time, it is more parsimonious as it includes time and place fixed effects, which account for the unobservable cross-sectional variation; specification 2 only accounts for the variables we can observe and included.</w:t>
+      </w:r>
+    </w:p>
+  </w:footnote>
+  <w:footnote w:id="34">
     <w:p>
       <w:pPr>
         <w:pStyle w:val="FootnoteText"/>

</xml_diff>